<commit_message>
Add the CRUD Operations applied on the Supervisor - Add view/add student/teacher and admission page
</commit_message>
<xml_diff>
--- a/Database/Schema.docx
+++ b/Database/Schema.docx
@@ -48,8 +48,13 @@
       <w:r>
         <w:t xml:space="preserve">, username, email, password, </w:t>
       </w:r>
-      <w:r>
-        <w:t>role(id, name)</w:t>
+      <w:proofErr w:type="gramStart"/>
+      <w:r>
+        <w:t>role(</w:t>
+      </w:r>
+      <w:proofErr w:type="gramEnd"/>
+      <w:r>
+        <w:t>id, name)</w:t>
       </w:r>
       <w:r>
         <w:t>)</w:t>
@@ -855,10 +860,12 @@
         </w:numPr>
       </w:pPr>
       <w:proofErr w:type="spellStart"/>
+      <w:proofErr w:type="gramStart"/>
       <w:r>
         <w:t>StudentParents</w:t>
       </w:r>
       <w:proofErr w:type="spellEnd"/>
+      <w:proofErr w:type="gramEnd"/>
       <w:r>
         <w:t xml:space="preserve"> (</w:t>
       </w:r>
@@ -1675,10 +1682,12 @@
         </w:numPr>
       </w:pPr>
       <w:proofErr w:type="spellStart"/>
+      <w:proofErr w:type="gramStart"/>
       <w:r>
         <w:t>StudentParents</w:t>
       </w:r>
       <w:proofErr w:type="spellEnd"/>
+      <w:proofErr w:type="gramEnd"/>
       <w:r>
         <w:t xml:space="preserve"> (</w:t>
       </w:r>
@@ -1757,12 +1766,14 @@
       <w:r>
         <w:t xml:space="preserve">, </w:t>
       </w:r>
+      <w:proofErr w:type="spellStart"/>
       <w:r>
         <w:rPr>
           <w:u w:val="dash"/>
         </w:rPr>
         <w:t>userID</w:t>
       </w:r>
+      <w:proofErr w:type="spellEnd"/>
       <w:r>
         <w:t>)</w:t>
       </w:r>
@@ -2318,7 +2329,6 @@
         </w:rPr>
         <w:t xml:space="preserve"> (Remove </w:t>
       </w:r>
-      <w:proofErr w:type="spellStart"/>
       <w:r>
         <w:rPr>
           <w:b/>
@@ -2328,7 +2338,7 @@
           <w:sz w:val="28"/>
           <w:szCs w:val="28"/>
         </w:rPr>
-        <w:t>Transisti</w:t>
+        <w:t>Transitive</w:t>
       </w:r>
       <w:r>
         <w:rPr>
@@ -2339,18 +2349,6 @@
           <w:sz w:val="28"/>
           <w:szCs w:val="28"/>
         </w:rPr>
-        <w:t>ve</w:t>
-      </w:r>
-      <w:proofErr w:type="spellEnd"/>
-      <w:r>
-        <w:rPr>
-          <w:b/>
-          <w:bCs/>
-          <w:i/>
-          <w:iCs/>
-          <w:sz w:val="28"/>
-          <w:szCs w:val="28"/>
-        </w:rPr>
         <w:t xml:space="preserve"> Dependency)</w:t>
       </w:r>
     </w:p>
@@ -3250,21 +3248,31 @@
       </w:r>
       <w:proofErr w:type="spellStart"/>
       <w:r>
-        <w:t>school_management_system</w:t>
+        <w:t>school_management_</w:t>
+      </w:r>
+      <w:proofErr w:type="gramStart"/>
+      <w:r>
+        <w:t>system</w:t>
       </w:r>
       <w:proofErr w:type="spellEnd"/>
       <w:r>
         <w:t>;</w:t>
       </w:r>
-    </w:p>
-    <w:p>
-      <w:pPr>
-        <w:pStyle w:val="ListParagraph"/>
-        <w:ind w:left="1080"/>
-      </w:pPr>
-      <w:r>
-        <w:t>create table users(</w:t>
-      </w:r>
+      <w:proofErr w:type="gramEnd"/>
+    </w:p>
+    <w:p>
+      <w:pPr>
+        <w:pStyle w:val="ListParagraph"/>
+        <w:ind w:left="1080"/>
+      </w:pPr>
+      <w:r>
+        <w:t xml:space="preserve">create table </w:t>
+      </w:r>
+      <w:proofErr w:type="gramStart"/>
+      <w:r>
+        <w:t>users(</w:t>
+      </w:r>
+      <w:proofErr w:type="gramEnd"/>
     </w:p>
     <w:p>
       <w:pPr>
@@ -3273,34 +3281,66 @@
       </w:pPr>
       <w:r>
         <w:tab/>
-        <w:t>ID varchar(10) PRIMARY KEY,</w:t>
-      </w:r>
-    </w:p>
-    <w:p>
-      <w:pPr>
-        <w:pStyle w:val="ListParagraph"/>
-        <w:ind w:left="1080"/>
-      </w:pPr>
-      <w:r>
-        <w:t xml:space="preserve">    username varchar(50) not null,</w:t>
-      </w:r>
-    </w:p>
-    <w:p>
-      <w:pPr>
-        <w:pStyle w:val="ListParagraph"/>
-        <w:ind w:left="1080"/>
-      </w:pPr>
-      <w:r>
-        <w:t xml:space="preserve">    email varchar(100) not null,</w:t>
-      </w:r>
-    </w:p>
-    <w:p>
-      <w:pPr>
-        <w:pStyle w:val="ListParagraph"/>
-        <w:ind w:left="1080"/>
-      </w:pPr>
-      <w:r>
-        <w:t xml:space="preserve">    password varchar(60) not null</w:t>
+        <w:t xml:space="preserve">ID </w:t>
+      </w:r>
+      <w:proofErr w:type="gramStart"/>
+      <w:r>
+        <w:t>varchar(</w:t>
+      </w:r>
+      <w:proofErr w:type="gramEnd"/>
+      <w:r>
+        <w:t>10) PRIMARY KEY,</w:t>
+      </w:r>
+    </w:p>
+    <w:p>
+      <w:pPr>
+        <w:pStyle w:val="ListParagraph"/>
+        <w:ind w:left="1080"/>
+      </w:pPr>
+      <w:r>
+        <w:t xml:space="preserve">    username </w:t>
+      </w:r>
+      <w:proofErr w:type="gramStart"/>
+      <w:r>
+        <w:t>varchar(</w:t>
+      </w:r>
+      <w:proofErr w:type="gramEnd"/>
+      <w:r>
+        <w:t>50) not null,</w:t>
+      </w:r>
+    </w:p>
+    <w:p>
+      <w:pPr>
+        <w:pStyle w:val="ListParagraph"/>
+        <w:ind w:left="1080"/>
+      </w:pPr>
+      <w:r>
+        <w:t xml:space="preserve">    email </w:t>
+      </w:r>
+      <w:proofErr w:type="gramStart"/>
+      <w:r>
+        <w:t>varchar(</w:t>
+      </w:r>
+      <w:proofErr w:type="gramEnd"/>
+      <w:r>
+        <w:t>100) not null,</w:t>
+      </w:r>
+    </w:p>
+    <w:p>
+      <w:pPr>
+        <w:pStyle w:val="ListParagraph"/>
+        <w:ind w:left="1080"/>
+      </w:pPr>
+      <w:r>
+        <w:t xml:space="preserve">    password </w:t>
+      </w:r>
+      <w:proofErr w:type="gramStart"/>
+      <w:r>
+        <w:t>varchar(</w:t>
+      </w:r>
+      <w:proofErr w:type="gramEnd"/>
+      <w:r>
+        <w:t>60) not null</w:t>
       </w:r>
     </w:p>
     <w:p>
@@ -3318,8 +3358,13 @@
         <w:ind w:left="1080"/>
       </w:pPr>
       <w:r>
-        <w:t>create table roles(</w:t>
-      </w:r>
+        <w:t xml:space="preserve">create table </w:t>
+      </w:r>
+      <w:proofErr w:type="gramStart"/>
+      <w:r>
+        <w:t>roles(</w:t>
+      </w:r>
+      <w:proofErr w:type="gramEnd"/>
     </w:p>
     <w:p>
       <w:pPr>
@@ -3335,7 +3380,15 @@
       </w:r>
       <w:proofErr w:type="spellEnd"/>
       <w:r>
-        <w:t xml:space="preserve"> varchar(10) PRIMARY KEY,</w:t>
+        <w:t xml:space="preserve"> </w:t>
+      </w:r>
+      <w:proofErr w:type="gramStart"/>
+      <w:r>
+        <w:t>varchar(</w:t>
+      </w:r>
+      <w:proofErr w:type="gramEnd"/>
+      <w:r>
+        <w:t>10) PRIMARY KEY,</w:t>
       </w:r>
     </w:p>
     <w:p>
@@ -3352,7 +3405,15 @@
       </w:r>
       <w:proofErr w:type="spellEnd"/>
       <w:r>
-        <w:t xml:space="preserve"> varchar(50) not null</w:t>
+        <w:t xml:space="preserve"> </w:t>
+      </w:r>
+      <w:proofErr w:type="gramStart"/>
+      <w:r>
+        <w:t>varchar(</w:t>
+      </w:r>
+      <w:proofErr w:type="gramEnd"/>
+      <w:r>
+        <w:t>50) not null</w:t>
       </w:r>
     </w:p>
     <w:p>
@@ -3387,7 +3448,15 @@
       </w:r>
       <w:proofErr w:type="spellEnd"/>
       <w:r>
-        <w:t xml:space="preserve"> varchar(10) not null;</w:t>
+        <w:t xml:space="preserve"> </w:t>
+      </w:r>
+      <w:proofErr w:type="gramStart"/>
+      <w:r>
+        <w:t>varchar(</w:t>
+      </w:r>
+      <w:proofErr w:type="gramEnd"/>
+      <w:r>
+        <w:t>10) not null;</w:t>
       </w:r>
     </w:p>
     <w:p>
@@ -3412,8 +3481,13 @@
       </w:r>
       <w:proofErr w:type="spellEnd"/>
       <w:r>
-        <w:t>) on DELETE CASCADE on UPDATE CASCADE;</w:t>
-      </w:r>
+        <w:t xml:space="preserve">) on DELETE CASCADE on UPDATE </w:t>
+      </w:r>
+      <w:proofErr w:type="gramStart"/>
+      <w:r>
+        <w:t>CASCADE;</w:t>
+      </w:r>
+      <w:proofErr w:type="gramEnd"/>
     </w:p>
     <w:p>
       <w:pPr>
@@ -3443,16 +3517,32 @@
       </w:pPr>
       <w:r>
         <w:tab/>
-        <w:t>ID varchar(10) PRIMARY KEY,</w:t>
-      </w:r>
-    </w:p>
-    <w:p>
-      <w:pPr>
-        <w:pStyle w:val="ListParagraph"/>
-        <w:ind w:left="1080"/>
-      </w:pPr>
-      <w:r>
-        <w:t xml:space="preserve">    name varchar(50) not null,</w:t>
+        <w:t xml:space="preserve">ID </w:t>
+      </w:r>
+      <w:proofErr w:type="gramStart"/>
+      <w:r>
+        <w:t>varchar(</w:t>
+      </w:r>
+      <w:proofErr w:type="gramEnd"/>
+      <w:r>
+        <w:t>10) PRIMARY KEY,</w:t>
+      </w:r>
+    </w:p>
+    <w:p>
+      <w:pPr>
+        <w:pStyle w:val="ListParagraph"/>
+        <w:ind w:left="1080"/>
+      </w:pPr>
+      <w:r>
+        <w:t xml:space="preserve">    name </w:t>
+      </w:r>
+      <w:proofErr w:type="gramStart"/>
+      <w:r>
+        <w:t>varchar(</w:t>
+      </w:r>
+      <w:proofErr w:type="gramEnd"/>
+      <w:r>
+        <w:t>50) not null,</w:t>
       </w:r>
     </w:p>
     <w:p>
@@ -3491,7 +3581,15 @@
         <w:ind w:left="1080"/>
       </w:pPr>
       <w:r>
-        <w:t xml:space="preserve">    gender varchar(10) not null,</w:t>
+        <w:t xml:space="preserve">    gender </w:t>
+      </w:r>
+      <w:proofErr w:type="gramStart"/>
+      <w:r>
+        <w:t>varchar(</w:t>
+      </w:r>
+      <w:proofErr w:type="gramEnd"/>
+      <w:r>
+        <w:t>10) not null,</w:t>
       </w:r>
     </w:p>
     <w:p>
@@ -3508,7 +3606,15 @@
       </w:r>
       <w:proofErr w:type="spellEnd"/>
       <w:r>
-        <w:t xml:space="preserve"> varchar(10),</w:t>
+        <w:t xml:space="preserve"> </w:t>
+      </w:r>
+      <w:proofErr w:type="gramStart"/>
+      <w:r>
+        <w:t>varchar(</w:t>
+      </w:r>
+      <w:proofErr w:type="gramEnd"/>
+      <w:r>
+        <w:t>10),</w:t>
       </w:r>
     </w:p>
     <w:p>
@@ -3525,7 +3631,15 @@
       </w:r>
       <w:proofErr w:type="spellEnd"/>
       <w:r>
-        <w:t>) REFERENCES users(ID) on DELETE CASCADE on UPDATE CASCADE</w:t>
+        <w:t xml:space="preserve">) REFERENCES </w:t>
+      </w:r>
+      <w:proofErr w:type="gramStart"/>
+      <w:r>
+        <w:t>users(</w:t>
+      </w:r>
+      <w:proofErr w:type="gramEnd"/>
+      <w:r>
+        <w:t>ID) on DELETE CASCADE on UPDATE CASCADE</w:t>
       </w:r>
     </w:p>
     <w:p>
@@ -3566,23 +3680,36 @@
       </w:r>
       <w:proofErr w:type="spellEnd"/>
       <w:r>
-        <w:t xml:space="preserve"> varchar(20) not null;</w:t>
-      </w:r>
-    </w:p>
-    <w:p>
-      <w:pPr>
-        <w:pStyle w:val="ListParagraph"/>
-        <w:ind w:left="1080"/>
-      </w:pPr>
-    </w:p>
-    <w:p>
-      <w:pPr>
-        <w:pStyle w:val="ListParagraph"/>
-        <w:ind w:left="1080"/>
-      </w:pPr>
-      <w:r>
-        <w:t>create table fees(</w:t>
-      </w:r>
+        <w:t xml:space="preserve"> </w:t>
+      </w:r>
+      <w:proofErr w:type="gramStart"/>
+      <w:r>
+        <w:t>varchar(</w:t>
+      </w:r>
+      <w:proofErr w:type="gramEnd"/>
+      <w:r>
+        <w:t>20) not null;</w:t>
+      </w:r>
+    </w:p>
+    <w:p>
+      <w:pPr>
+        <w:pStyle w:val="ListParagraph"/>
+        <w:ind w:left="1080"/>
+      </w:pPr>
+    </w:p>
+    <w:p>
+      <w:pPr>
+        <w:pStyle w:val="ListParagraph"/>
+        <w:ind w:left="1080"/>
+      </w:pPr>
+      <w:r>
+        <w:t xml:space="preserve">create table </w:t>
+      </w:r>
+      <w:proofErr w:type="gramStart"/>
+      <w:r>
+        <w:t>fees(</w:t>
+      </w:r>
+      <w:proofErr w:type="gramEnd"/>
     </w:p>
     <w:p>
       <w:pPr>
@@ -3591,7 +3718,15 @@
       </w:pPr>
       <w:r>
         <w:tab/>
-        <w:t>ID varchar(10) PRIMARY KEY,</w:t>
+        <w:t xml:space="preserve">ID </w:t>
+      </w:r>
+      <w:proofErr w:type="gramStart"/>
+      <w:r>
+        <w:t>varchar(</w:t>
+      </w:r>
+      <w:proofErr w:type="gramEnd"/>
+      <w:r>
+        <w:t>10) PRIMARY KEY,</w:t>
       </w:r>
     </w:p>
     <w:p>
@@ -3625,7 +3760,15 @@
       </w:r>
       <w:proofErr w:type="spellEnd"/>
       <w:r>
-        <w:t xml:space="preserve"> varchar(20) not null</w:t>
+        <w:t xml:space="preserve"> </w:t>
+      </w:r>
+      <w:proofErr w:type="gramStart"/>
+      <w:r>
+        <w:t>varchar(</w:t>
+      </w:r>
+      <w:proofErr w:type="gramEnd"/>
+      <w:r>
+        <w:t>20) not null</w:t>
       </w:r>
     </w:p>
     <w:p>
@@ -3649,8 +3792,13 @@
         <w:ind w:left="1080"/>
       </w:pPr>
       <w:r>
-        <w:t>create table classes(</w:t>
-      </w:r>
+        <w:t xml:space="preserve">create table </w:t>
+      </w:r>
+      <w:proofErr w:type="gramStart"/>
+      <w:r>
+        <w:t>classes(</w:t>
+      </w:r>
+      <w:proofErr w:type="gramEnd"/>
     </w:p>
     <w:p>
       <w:pPr>
@@ -3659,7 +3807,15 @@
       </w:pPr>
       <w:r>
         <w:tab/>
-        <w:t>ID varchar(10) PRIMARY KEY,</w:t>
+        <w:t xml:space="preserve">ID </w:t>
+      </w:r>
+      <w:proofErr w:type="gramStart"/>
+      <w:r>
+        <w:t>varchar(</w:t>
+      </w:r>
+      <w:proofErr w:type="gramEnd"/>
+      <w:r>
+        <w:t>10) PRIMARY KEY,</w:t>
       </w:r>
     </w:p>
     <w:p>
@@ -3676,7 +3832,15 @@
       </w:r>
       <w:proofErr w:type="spellEnd"/>
       <w:r>
-        <w:t xml:space="preserve"> varchar(50) not null</w:t>
+        <w:t xml:space="preserve"> </w:t>
+      </w:r>
+      <w:proofErr w:type="gramStart"/>
+      <w:r>
+        <w:t>varchar(</w:t>
+      </w:r>
+      <w:proofErr w:type="gramEnd"/>
+      <w:r>
+        <w:t>50) not null</w:t>
       </w:r>
     </w:p>
     <w:p>
@@ -3717,7 +3881,15 @@
       </w:r>
       <w:proofErr w:type="spellEnd"/>
       <w:r>
-        <w:t xml:space="preserve"> varchar(10), add </w:t>
+        <w:t xml:space="preserve"> </w:t>
+      </w:r>
+      <w:proofErr w:type="gramStart"/>
+      <w:r>
+        <w:t>varchar(</w:t>
+      </w:r>
+      <w:proofErr w:type="gramEnd"/>
+      <w:r>
+        <w:t xml:space="preserve">10), add </w:t>
       </w:r>
       <w:proofErr w:type="spellStart"/>
       <w:r>
@@ -3757,7 +3929,15 @@
       </w:r>
       <w:proofErr w:type="spellEnd"/>
       <w:r>
-        <w:t>) REFERENCES fees(ID) on UPDATE CASCADE on DELETE CASCADE;</w:t>
+        <w:t xml:space="preserve">) REFERENCES </w:t>
+      </w:r>
+      <w:proofErr w:type="gramStart"/>
+      <w:r>
+        <w:t>fees(</w:t>
+      </w:r>
+      <w:proofErr w:type="gramEnd"/>
+      <w:r>
+        <w:t>ID) on UPDATE CASCADE on DELETE CASCADE;</w:t>
       </w:r>
     </w:p>
     <w:p>
@@ -3783,23 +3963,36 @@
       </w:r>
       <w:proofErr w:type="spellEnd"/>
       <w:r>
-        <w:t>) REFERENCES classes(ID) on UPDATE CASCADE on DELETE CASCADE;</w:t>
-      </w:r>
-    </w:p>
-    <w:p>
-      <w:pPr>
-        <w:pStyle w:val="ListParagraph"/>
-        <w:ind w:left="1080"/>
-      </w:pPr>
-    </w:p>
-    <w:p>
-      <w:pPr>
-        <w:pStyle w:val="ListParagraph"/>
-        <w:ind w:left="1080"/>
-      </w:pPr>
-      <w:r>
-        <w:t>create table parents(</w:t>
-      </w:r>
+        <w:t xml:space="preserve">) REFERENCES </w:t>
+      </w:r>
+      <w:proofErr w:type="gramStart"/>
+      <w:r>
+        <w:t>classes(</w:t>
+      </w:r>
+      <w:proofErr w:type="gramEnd"/>
+      <w:r>
+        <w:t>ID) on UPDATE CASCADE on DELETE CASCADE;</w:t>
+      </w:r>
+    </w:p>
+    <w:p>
+      <w:pPr>
+        <w:pStyle w:val="ListParagraph"/>
+        <w:ind w:left="1080"/>
+      </w:pPr>
+    </w:p>
+    <w:p>
+      <w:pPr>
+        <w:pStyle w:val="ListParagraph"/>
+        <w:ind w:left="1080"/>
+      </w:pPr>
+      <w:r>
+        <w:t xml:space="preserve">create table </w:t>
+      </w:r>
+      <w:proofErr w:type="gramStart"/>
+      <w:r>
+        <w:t>parents(</w:t>
+      </w:r>
+      <w:proofErr w:type="gramEnd"/>
     </w:p>
     <w:p>
       <w:pPr>
@@ -3808,16 +4001,32 @@
       </w:pPr>
       <w:r>
         <w:tab/>
-        <w:t xml:space="preserve">ID varchar(10) PRIMARY KEY, </w:t>
-      </w:r>
-    </w:p>
-    <w:p>
-      <w:pPr>
-        <w:pStyle w:val="ListParagraph"/>
-        <w:ind w:left="1080"/>
-      </w:pPr>
-      <w:r>
-        <w:t xml:space="preserve">    name varchar(50) not null,</w:t>
+        <w:t xml:space="preserve">ID </w:t>
+      </w:r>
+      <w:proofErr w:type="gramStart"/>
+      <w:r>
+        <w:t>varchar(</w:t>
+      </w:r>
+      <w:proofErr w:type="gramEnd"/>
+      <w:r>
+        <w:t xml:space="preserve">10) PRIMARY KEY, </w:t>
+      </w:r>
+    </w:p>
+    <w:p>
+      <w:pPr>
+        <w:pStyle w:val="ListParagraph"/>
+        <w:ind w:left="1080"/>
+      </w:pPr>
+      <w:r>
+        <w:t xml:space="preserve">    name </w:t>
+      </w:r>
+      <w:proofErr w:type="gramStart"/>
+      <w:r>
+        <w:t>varchar(</w:t>
+      </w:r>
+      <w:proofErr w:type="gramEnd"/>
+      <w:r>
+        <w:t>50) not null,</w:t>
       </w:r>
     </w:p>
     <w:p>
@@ -3834,16 +4043,32 @@
       </w:r>
       <w:proofErr w:type="spellEnd"/>
       <w:r>
-        <w:t xml:space="preserve"> varchar(20) not null,</w:t>
-      </w:r>
-    </w:p>
-    <w:p>
-      <w:pPr>
-        <w:pStyle w:val="ListParagraph"/>
-        <w:ind w:left="1080"/>
-      </w:pPr>
-      <w:r>
-        <w:t xml:space="preserve">    address varchar(50) not null</w:t>
+        <w:t xml:space="preserve"> </w:t>
+      </w:r>
+      <w:proofErr w:type="gramStart"/>
+      <w:r>
+        <w:t>varchar(</w:t>
+      </w:r>
+      <w:proofErr w:type="gramEnd"/>
+      <w:r>
+        <w:t>20) not null,</w:t>
+      </w:r>
+    </w:p>
+    <w:p>
+      <w:pPr>
+        <w:pStyle w:val="ListParagraph"/>
+        <w:ind w:left="1080"/>
+      </w:pPr>
+      <w:r>
+        <w:t xml:space="preserve">    address </w:t>
+      </w:r>
+      <w:proofErr w:type="gramStart"/>
+      <w:r>
+        <w:t>varchar(</w:t>
+      </w:r>
+      <w:proofErr w:type="gramEnd"/>
+      <w:r>
+        <w:t>50) not null</w:t>
       </w:r>
     </w:p>
     <w:p>
@@ -3867,8 +4092,13 @@
         <w:ind w:left="1080"/>
       </w:pPr>
       <w:r>
-        <w:t>create table books(</w:t>
-      </w:r>
+        <w:t xml:space="preserve">create table </w:t>
+      </w:r>
+      <w:proofErr w:type="gramStart"/>
+      <w:r>
+        <w:t>books(</w:t>
+      </w:r>
+      <w:proofErr w:type="gramEnd"/>
     </w:p>
     <w:p>
       <w:pPr>
@@ -3877,25 +4107,49 @@
       </w:pPr>
       <w:r>
         <w:tab/>
-        <w:t xml:space="preserve">ID varchar(10) PRIMARY KEY, </w:t>
-      </w:r>
-    </w:p>
-    <w:p>
-      <w:pPr>
-        <w:pStyle w:val="ListParagraph"/>
-        <w:ind w:left="1080"/>
-      </w:pPr>
-      <w:r>
-        <w:t xml:space="preserve">    name varchar(60) not null,</w:t>
-      </w:r>
-    </w:p>
-    <w:p>
-      <w:pPr>
-        <w:pStyle w:val="ListParagraph"/>
-        <w:ind w:left="1080"/>
-      </w:pPr>
-      <w:r>
-        <w:t xml:space="preserve">    author varchar(50) not null</w:t>
+        <w:t xml:space="preserve">ID </w:t>
+      </w:r>
+      <w:proofErr w:type="gramStart"/>
+      <w:r>
+        <w:t>varchar(</w:t>
+      </w:r>
+      <w:proofErr w:type="gramEnd"/>
+      <w:r>
+        <w:t xml:space="preserve">10) PRIMARY KEY, </w:t>
+      </w:r>
+    </w:p>
+    <w:p>
+      <w:pPr>
+        <w:pStyle w:val="ListParagraph"/>
+        <w:ind w:left="1080"/>
+      </w:pPr>
+      <w:r>
+        <w:t xml:space="preserve">    name </w:t>
+      </w:r>
+      <w:proofErr w:type="gramStart"/>
+      <w:r>
+        <w:t>varchar(</w:t>
+      </w:r>
+      <w:proofErr w:type="gramEnd"/>
+      <w:r>
+        <w:t>60) not null,</w:t>
+      </w:r>
+    </w:p>
+    <w:p>
+      <w:pPr>
+        <w:pStyle w:val="ListParagraph"/>
+        <w:ind w:left="1080"/>
+      </w:pPr>
+      <w:r>
+        <w:t xml:space="preserve">    author </w:t>
+      </w:r>
+      <w:proofErr w:type="gramStart"/>
+      <w:r>
+        <w:t>varchar(</w:t>
+      </w:r>
+      <w:proofErr w:type="gramEnd"/>
+      <w:r>
+        <w:t>50) not null</w:t>
       </w:r>
     </w:p>
     <w:p>
@@ -3919,8 +4173,13 @@
         <w:ind w:left="1080"/>
       </w:pPr>
       <w:r>
-        <w:t>create table loans(</w:t>
-      </w:r>
+        <w:t xml:space="preserve">create table </w:t>
+      </w:r>
+      <w:proofErr w:type="gramStart"/>
+      <w:r>
+        <w:t>loans(</w:t>
+      </w:r>
+      <w:proofErr w:type="gramEnd"/>
     </w:p>
     <w:p>
       <w:pPr>
@@ -3936,7 +4195,15 @@
       </w:r>
       <w:proofErr w:type="spellEnd"/>
       <w:r>
-        <w:t xml:space="preserve"> varchar(10) PRIMARY KEY,</w:t>
+        <w:t xml:space="preserve"> </w:t>
+      </w:r>
+      <w:proofErr w:type="gramStart"/>
+      <w:r>
+        <w:t>varchar(</w:t>
+      </w:r>
+      <w:proofErr w:type="gramEnd"/>
+      <w:r>
+        <w:t>10) PRIMARY KEY,</w:t>
       </w:r>
     </w:p>
     <w:p>
@@ -3965,10 +4232,12 @@
         <w:t xml:space="preserve">    </w:t>
       </w:r>
       <w:proofErr w:type="spellStart"/>
+      <w:proofErr w:type="gramStart"/>
       <w:r>
         <w:t>returnDate</w:t>
       </w:r>
       <w:proofErr w:type="spellEnd"/>
+      <w:proofErr w:type="gramEnd"/>
       <w:r>
         <w:t xml:space="preserve"> date not null, </w:t>
       </w:r>
@@ -3987,7 +4256,15 @@
       </w:r>
       <w:proofErr w:type="spellEnd"/>
       <w:r>
-        <w:t xml:space="preserve"> varchar(10),</w:t>
+        <w:t xml:space="preserve"> </w:t>
+      </w:r>
+      <w:proofErr w:type="gramStart"/>
+      <w:r>
+        <w:t>varchar(</w:t>
+      </w:r>
+      <w:proofErr w:type="gramEnd"/>
+      <w:r>
+        <w:t>10),</w:t>
       </w:r>
     </w:p>
     <w:p>
@@ -4004,7 +4281,15 @@
       </w:r>
       <w:proofErr w:type="spellEnd"/>
       <w:r>
-        <w:t xml:space="preserve"> varchar(10),</w:t>
+        <w:t xml:space="preserve"> </w:t>
+      </w:r>
+      <w:proofErr w:type="gramStart"/>
+      <w:r>
+        <w:t>varchar(</w:t>
+      </w:r>
+      <w:proofErr w:type="gramEnd"/>
+      <w:r>
+        <w:t>10),</w:t>
       </w:r>
     </w:p>
     <w:p>
@@ -4021,7 +4306,15 @@
       </w:r>
       <w:proofErr w:type="spellEnd"/>
       <w:r>
-        <w:t>) REFERENCES students(ID) on DELETE CASCADE on UPDATE CASCADE,</w:t>
+        <w:t xml:space="preserve">) REFERENCES </w:t>
+      </w:r>
+      <w:proofErr w:type="gramStart"/>
+      <w:r>
+        <w:t>students(</w:t>
+      </w:r>
+      <w:proofErr w:type="gramEnd"/>
+      <w:r>
+        <w:t>ID) on DELETE CASCADE on UPDATE CASCADE,</w:t>
       </w:r>
     </w:p>
     <w:p>
@@ -4039,7 +4332,15 @@
       </w:r>
       <w:proofErr w:type="spellEnd"/>
       <w:r>
-        <w:t>) REFERENCES books(ID) on DELETE CASCADE on UPDATE CASCADE</w:t>
+        <w:t xml:space="preserve">) REFERENCES </w:t>
+      </w:r>
+      <w:proofErr w:type="gramStart"/>
+      <w:r>
+        <w:t>books(</w:t>
+      </w:r>
+      <w:proofErr w:type="gramEnd"/>
+      <w:r>
+        <w:t>ID) on DELETE CASCADE on UPDATE CASCADE</w:t>
       </w:r>
     </w:p>
     <w:p>
@@ -4066,6 +4367,7 @@
         <w:t xml:space="preserve">create table </w:t>
       </w:r>
       <w:proofErr w:type="spellStart"/>
+      <w:proofErr w:type="gramStart"/>
       <w:r>
         <w:t>studentParents</w:t>
       </w:r>
@@ -4073,6 +4375,7 @@
       <w:r>
         <w:t>(</w:t>
       </w:r>
+      <w:proofErr w:type="gramEnd"/>
     </w:p>
     <w:p>
       <w:pPr>
@@ -4088,7 +4391,15 @@
       </w:r>
       <w:proofErr w:type="spellEnd"/>
       <w:r>
-        <w:t xml:space="preserve"> varchar(10),</w:t>
+        <w:t xml:space="preserve"> </w:t>
+      </w:r>
+      <w:proofErr w:type="gramStart"/>
+      <w:r>
+        <w:t>varchar(</w:t>
+      </w:r>
+      <w:proofErr w:type="gramEnd"/>
+      <w:r>
+        <w:t>10),</w:t>
       </w:r>
     </w:p>
     <w:p>
@@ -4105,7 +4416,15 @@
       </w:r>
       <w:proofErr w:type="spellEnd"/>
       <w:r>
-        <w:t xml:space="preserve"> varchar(10),</w:t>
+        <w:t xml:space="preserve"> </w:t>
+      </w:r>
+      <w:proofErr w:type="gramStart"/>
+      <w:r>
+        <w:t>varchar(</w:t>
+      </w:r>
+      <w:proofErr w:type="gramEnd"/>
+      <w:r>
+        <w:t>10),</w:t>
       </w:r>
     </w:p>
     <w:p>
@@ -4122,7 +4441,15 @@
       </w:r>
       <w:proofErr w:type="spellEnd"/>
       <w:r>
-        <w:t>) REFERENCES students(ID) ON DELETE CASCADE on UPDATE CASCADE,</w:t>
+        <w:t xml:space="preserve">) REFERENCES </w:t>
+      </w:r>
+      <w:proofErr w:type="gramStart"/>
+      <w:r>
+        <w:t>students(</w:t>
+      </w:r>
+      <w:proofErr w:type="gramEnd"/>
+      <w:r>
+        <w:t>ID) ON DELETE CASCADE on UPDATE CASCADE,</w:t>
       </w:r>
     </w:p>
     <w:p>
@@ -4139,7 +4466,15 @@
       </w:r>
       <w:proofErr w:type="spellEnd"/>
       <w:r>
-        <w:t>) REFERENCES parents(ID) ON DELETE CASCADE on UPDATE CASCADE</w:t>
+        <w:t xml:space="preserve">) REFERENCES </w:t>
+      </w:r>
+      <w:proofErr w:type="gramStart"/>
+      <w:r>
+        <w:t>parents(</w:t>
+      </w:r>
+      <w:proofErr w:type="gramEnd"/>
+      <w:r>
+        <w:t>ID) ON DELETE CASCADE on UPDATE CASCADE</w:t>
       </w:r>
     </w:p>
     <w:p>
@@ -4160,6 +4495,7 @@
         <w:t xml:space="preserve">create table </w:t>
       </w:r>
       <w:proofErr w:type="spellStart"/>
+      <w:proofErr w:type="gramStart"/>
       <w:r>
         <w:t>teachingStaff</w:t>
       </w:r>
@@ -4167,6 +4503,7 @@
       <w:r>
         <w:t>(</w:t>
       </w:r>
+      <w:proofErr w:type="gramEnd"/>
     </w:p>
     <w:p>
       <w:pPr>
@@ -4175,34 +4512,66 @@
       </w:pPr>
       <w:r>
         <w:tab/>
-        <w:t>ID varchar(10) PRIMARY KEY,</w:t>
-      </w:r>
-    </w:p>
-    <w:p>
-      <w:pPr>
-        <w:pStyle w:val="ListParagraph"/>
-        <w:ind w:left="1080"/>
-      </w:pPr>
-      <w:r>
-        <w:t xml:space="preserve">    name varchar(50) not null,</w:t>
-      </w:r>
-    </w:p>
-    <w:p>
-      <w:pPr>
-        <w:pStyle w:val="ListParagraph"/>
-        <w:ind w:left="1080"/>
-      </w:pPr>
-      <w:r>
-        <w:t xml:space="preserve">    specialization varchar(50) not null,</w:t>
-      </w:r>
-    </w:p>
-    <w:p>
-      <w:pPr>
-        <w:pStyle w:val="ListParagraph"/>
-        <w:ind w:left="1080"/>
-      </w:pPr>
-      <w:r>
-        <w:t xml:space="preserve">    address varchar(60) not null,</w:t>
+        <w:t xml:space="preserve">ID </w:t>
+      </w:r>
+      <w:proofErr w:type="gramStart"/>
+      <w:r>
+        <w:t>varchar(</w:t>
+      </w:r>
+      <w:proofErr w:type="gramEnd"/>
+      <w:r>
+        <w:t>10) PRIMARY KEY,</w:t>
+      </w:r>
+    </w:p>
+    <w:p>
+      <w:pPr>
+        <w:pStyle w:val="ListParagraph"/>
+        <w:ind w:left="1080"/>
+      </w:pPr>
+      <w:r>
+        <w:t xml:space="preserve">    name </w:t>
+      </w:r>
+      <w:proofErr w:type="gramStart"/>
+      <w:r>
+        <w:t>varchar(</w:t>
+      </w:r>
+      <w:proofErr w:type="gramEnd"/>
+      <w:r>
+        <w:t>50) not null,</w:t>
+      </w:r>
+    </w:p>
+    <w:p>
+      <w:pPr>
+        <w:pStyle w:val="ListParagraph"/>
+        <w:ind w:left="1080"/>
+      </w:pPr>
+      <w:r>
+        <w:t xml:space="preserve">    specialization </w:t>
+      </w:r>
+      <w:proofErr w:type="gramStart"/>
+      <w:r>
+        <w:t>varchar(</w:t>
+      </w:r>
+      <w:proofErr w:type="gramEnd"/>
+      <w:r>
+        <w:t>50) not null,</w:t>
+      </w:r>
+    </w:p>
+    <w:p>
+      <w:pPr>
+        <w:pStyle w:val="ListParagraph"/>
+        <w:ind w:left="1080"/>
+      </w:pPr>
+      <w:r>
+        <w:t xml:space="preserve">    address </w:t>
+      </w:r>
+      <w:proofErr w:type="gramStart"/>
+      <w:r>
+        <w:t>varchar(</w:t>
+      </w:r>
+      <w:proofErr w:type="gramEnd"/>
+      <w:r>
+        <w:t>60) not null,</w:t>
       </w:r>
     </w:p>
     <w:p>
@@ -4237,16 +4606,32 @@
         <w:ind w:left="1080"/>
       </w:pPr>
       <w:r>
-        <w:t xml:space="preserve">    gender varchar(10) not null,</w:t>
-      </w:r>
-    </w:p>
-    <w:p>
-      <w:pPr>
-        <w:pStyle w:val="ListParagraph"/>
-        <w:ind w:left="1080"/>
-      </w:pPr>
-      <w:r>
-        <w:t xml:space="preserve">    salary varchar(20) not null,</w:t>
+        <w:t xml:space="preserve">    gender </w:t>
+      </w:r>
+      <w:proofErr w:type="gramStart"/>
+      <w:r>
+        <w:t>varchar(</w:t>
+      </w:r>
+      <w:proofErr w:type="gramEnd"/>
+      <w:r>
+        <w:t>10) not null,</w:t>
+      </w:r>
+    </w:p>
+    <w:p>
+      <w:pPr>
+        <w:pStyle w:val="ListParagraph"/>
+        <w:ind w:left="1080"/>
+      </w:pPr>
+      <w:r>
+        <w:t xml:space="preserve">    salary </w:t>
+      </w:r>
+      <w:proofErr w:type="gramStart"/>
+      <w:r>
+        <w:t>varchar(</w:t>
+      </w:r>
+      <w:proofErr w:type="gramEnd"/>
+      <w:r>
+        <w:t>20) not null,</w:t>
       </w:r>
     </w:p>
     <w:p>
@@ -4263,7 +4648,15 @@
       </w:r>
       <w:proofErr w:type="spellEnd"/>
       <w:r>
-        <w:t xml:space="preserve"> varchar(10), </w:t>
+        <w:t xml:space="preserve"> </w:t>
+      </w:r>
+      <w:proofErr w:type="gramStart"/>
+      <w:r>
+        <w:t>varchar(</w:t>
+      </w:r>
+      <w:proofErr w:type="gramEnd"/>
+      <w:r>
+        <w:t xml:space="preserve">10), </w:t>
       </w:r>
     </w:p>
     <w:p>
@@ -4280,7 +4673,15 @@
       </w:r>
       <w:proofErr w:type="spellEnd"/>
       <w:r>
-        <w:t xml:space="preserve"> varchar(10),</w:t>
+        <w:t xml:space="preserve"> </w:t>
+      </w:r>
+      <w:proofErr w:type="gramStart"/>
+      <w:r>
+        <w:t>varchar(</w:t>
+      </w:r>
+      <w:proofErr w:type="gramEnd"/>
+      <w:r>
+        <w:t>10),</w:t>
       </w:r>
     </w:p>
     <w:p>
@@ -4297,7 +4698,15 @@
       </w:r>
       <w:proofErr w:type="spellEnd"/>
       <w:r>
-        <w:t>) REFERENCES users(ID) on DELETE CASCADE on UPDATE CASCADE,</w:t>
+        <w:t xml:space="preserve">) REFERENCES </w:t>
+      </w:r>
+      <w:proofErr w:type="gramStart"/>
+      <w:r>
+        <w:t>users(</w:t>
+      </w:r>
+      <w:proofErr w:type="gramEnd"/>
+      <w:r>
+        <w:t>ID) on DELETE CASCADE on UPDATE CASCADE,</w:t>
       </w:r>
     </w:p>
     <w:p>
@@ -4317,12 +4726,17 @@
         <w:t xml:space="preserve">) REFERENCES </w:t>
       </w:r>
       <w:proofErr w:type="spellStart"/>
+      <w:proofErr w:type="gramStart"/>
       <w:r>
         <w:t>teachingStaff</w:t>
       </w:r>
       <w:proofErr w:type="spellEnd"/>
       <w:r>
-        <w:t>(ID) on DELETE CASCADE on UPDATE CASCADE</w:t>
+        <w:t>(</w:t>
+      </w:r>
+      <w:proofErr w:type="gramEnd"/>
+      <w:r>
+        <w:t>ID) on DELETE CASCADE on UPDATE CASCADE</w:t>
       </w:r>
     </w:p>
     <w:p>
@@ -4343,6 +4757,7 @@
         <w:t xml:space="preserve">create table </w:t>
       </w:r>
       <w:proofErr w:type="spellStart"/>
+      <w:proofErr w:type="gramStart"/>
       <w:r>
         <w:t>studentPhones</w:t>
       </w:r>
@@ -4350,6 +4765,7 @@
       <w:r>
         <w:t>(</w:t>
       </w:r>
+      <w:proofErr w:type="gramEnd"/>
     </w:p>
     <w:p>
       <w:pPr>
@@ -4365,7 +4781,15 @@
       </w:r>
       <w:proofErr w:type="spellEnd"/>
       <w:r>
-        <w:t xml:space="preserve"> varchar(10) not null,</w:t>
+        <w:t xml:space="preserve"> </w:t>
+      </w:r>
+      <w:proofErr w:type="gramStart"/>
+      <w:r>
+        <w:t>varchar(</w:t>
+      </w:r>
+      <w:proofErr w:type="gramEnd"/>
+      <w:r>
+        <w:t>10) not null,</w:t>
       </w:r>
     </w:p>
     <w:p>
@@ -4382,7 +4806,15 @@
       </w:r>
       <w:proofErr w:type="spellEnd"/>
       <w:r>
-        <w:t xml:space="preserve"> varchar(20) not null,</w:t>
+        <w:t xml:space="preserve"> </w:t>
+      </w:r>
+      <w:proofErr w:type="gramStart"/>
+      <w:r>
+        <w:t>varchar(</w:t>
+      </w:r>
+      <w:proofErr w:type="gramEnd"/>
+      <w:r>
+        <w:t>20) not null,</w:t>
       </w:r>
     </w:p>
     <w:p>
@@ -4424,7 +4856,15 @@
       </w:r>
       <w:proofErr w:type="spellEnd"/>
       <w:r>
-        <w:t>) REFERENCES students(ID) ON DELETE CASCADE ON UPDATE CASCADE</w:t>
+        <w:t xml:space="preserve">) REFERENCES </w:t>
+      </w:r>
+      <w:proofErr w:type="gramStart"/>
+      <w:r>
+        <w:t>students(</w:t>
+      </w:r>
+      <w:proofErr w:type="gramEnd"/>
+      <w:r>
+        <w:t>ID) ON DELETE CASCADE ON UPDATE CASCADE</w:t>
       </w:r>
     </w:p>
     <w:p>
@@ -4445,6 +4885,7 @@
         <w:t xml:space="preserve">create table </w:t>
       </w:r>
       <w:proofErr w:type="spellStart"/>
+      <w:proofErr w:type="gramStart"/>
       <w:r>
         <w:t>parentPhones</w:t>
       </w:r>
@@ -4452,6 +4893,7 @@
       <w:r>
         <w:t>(</w:t>
       </w:r>
+      <w:proofErr w:type="gramEnd"/>
     </w:p>
     <w:p>
       <w:pPr>
@@ -4467,7 +4909,15 @@
       </w:r>
       <w:proofErr w:type="spellEnd"/>
       <w:r>
-        <w:t xml:space="preserve"> varchar(10) not null,</w:t>
+        <w:t xml:space="preserve"> </w:t>
+      </w:r>
+      <w:proofErr w:type="gramStart"/>
+      <w:r>
+        <w:t>varchar(</w:t>
+      </w:r>
+      <w:proofErr w:type="gramEnd"/>
+      <w:r>
+        <w:t>10) not null,</w:t>
       </w:r>
     </w:p>
     <w:p>
@@ -4484,7 +4934,15 @@
       </w:r>
       <w:proofErr w:type="spellEnd"/>
       <w:r>
-        <w:t xml:space="preserve"> varchar(20) not null,</w:t>
+        <w:t xml:space="preserve"> </w:t>
+      </w:r>
+      <w:proofErr w:type="gramStart"/>
+      <w:r>
+        <w:t>varchar(</w:t>
+      </w:r>
+      <w:proofErr w:type="gramEnd"/>
+      <w:r>
+        <w:t>20) not null,</w:t>
       </w:r>
     </w:p>
     <w:p>
@@ -4494,9 +4952,14 @@
       </w:pPr>
       <w:r>
         <w:lastRenderedPageBreak/>
-        <w:t xml:space="preserve">    PRIMARY KEY(</w:t>
-      </w:r>
-      <w:proofErr w:type="spellStart"/>
+        <w:t xml:space="preserve">    PRIMARY </w:t>
+      </w:r>
+      <w:proofErr w:type="gramStart"/>
+      <w:r>
+        <w:t>KEY(</w:t>
+      </w:r>
+      <w:proofErr w:type="spellStart"/>
+      <w:proofErr w:type="gramEnd"/>
       <w:r>
         <w:t>parent_ID</w:t>
       </w:r>
@@ -4527,7 +4990,15 @@
       </w:r>
       <w:proofErr w:type="spellEnd"/>
       <w:r>
-        <w:t>) REFERENCES parents(ID) ON DELETE CASCADE ON UPDATE CASCADE</w:t>
+        <w:t xml:space="preserve">) REFERENCES </w:t>
+      </w:r>
+      <w:proofErr w:type="gramStart"/>
+      <w:r>
+        <w:t>parents(</w:t>
+      </w:r>
+      <w:proofErr w:type="gramEnd"/>
+      <w:r>
+        <w:t>ID) ON DELETE CASCADE ON UPDATE CASCADE</w:t>
       </w:r>
     </w:p>
     <w:p>
@@ -4554,6 +5025,7 @@
         <w:t xml:space="preserve">create table </w:t>
       </w:r>
       <w:proofErr w:type="spellStart"/>
+      <w:proofErr w:type="gramStart"/>
       <w:r>
         <w:t>teachingStaffPhones</w:t>
       </w:r>
@@ -4561,6 +5033,7 @@
       <w:r>
         <w:t>(</w:t>
       </w:r>
+      <w:proofErr w:type="gramEnd"/>
     </w:p>
     <w:p>
       <w:pPr>
@@ -4569,7 +5042,15 @@
       </w:pPr>
       <w:r>
         <w:tab/>
-        <w:t>ID varchar(10),</w:t>
+        <w:t xml:space="preserve">ID </w:t>
+      </w:r>
+      <w:proofErr w:type="gramStart"/>
+      <w:r>
+        <w:t>varchar(</w:t>
+      </w:r>
+      <w:proofErr w:type="gramEnd"/>
+      <w:r>
+        <w:t>10),</w:t>
       </w:r>
     </w:p>
     <w:p>
@@ -4586,7 +5067,15 @@
       </w:r>
       <w:proofErr w:type="spellEnd"/>
       <w:r>
-        <w:t xml:space="preserve"> varchar(20) not null,</w:t>
+        <w:t xml:space="preserve"> </w:t>
+      </w:r>
+      <w:proofErr w:type="gramStart"/>
+      <w:r>
+        <w:t>varchar(</w:t>
+      </w:r>
+      <w:proofErr w:type="gramEnd"/>
+      <w:r>
+        <w:t>20) not null,</w:t>
       </w:r>
     </w:p>
     <w:p>
@@ -4598,12 +5087,17 @@
         <w:t xml:space="preserve">    FOREIGN KEY (ID) REFERENCES </w:t>
       </w:r>
       <w:proofErr w:type="spellStart"/>
+      <w:proofErr w:type="gramStart"/>
       <w:r>
         <w:t>teachingstaff</w:t>
       </w:r>
       <w:proofErr w:type="spellEnd"/>
       <w:r>
-        <w:t>(ID) on UPDATE CASCADE on DELETE CASCADE</w:t>
+        <w:t>(</w:t>
+      </w:r>
+      <w:proofErr w:type="gramEnd"/>
+      <w:r>
+        <w:t>ID) on UPDATE CASCADE on DELETE CASCADE</w:t>
       </w:r>
     </w:p>
     <w:p>
@@ -4631,7 +5125,15 @@
       </w:pPr>
       <w:r>
         <w:tab/>
-        <w:t>ID varchar(10) PRIMARY KEY,</w:t>
+        <w:t xml:space="preserve">ID </w:t>
+      </w:r>
+      <w:proofErr w:type="gramStart"/>
+      <w:r>
+        <w:t>varchar(</w:t>
+      </w:r>
+      <w:proofErr w:type="gramEnd"/>
+      <w:r>
+        <w:t>10) PRIMARY KEY,</w:t>
       </w:r>
     </w:p>
     <w:p>
@@ -4648,7 +5150,15 @@
       </w:r>
       <w:proofErr w:type="spellEnd"/>
       <w:r>
-        <w:t xml:space="preserve"> varchar(30) not null, </w:t>
+        <w:t xml:space="preserve"> </w:t>
+      </w:r>
+      <w:proofErr w:type="gramStart"/>
+      <w:r>
+        <w:t>varchar(</w:t>
+      </w:r>
+      <w:proofErr w:type="gramEnd"/>
+      <w:r>
+        <w:t xml:space="preserve">30) not null, </w:t>
       </w:r>
     </w:p>
     <w:p>
@@ -4665,7 +5175,15 @@
       </w:r>
       <w:proofErr w:type="spellEnd"/>
       <w:r>
-        <w:t xml:space="preserve"> varchar(10) not null,</w:t>
+        <w:t xml:space="preserve"> </w:t>
+      </w:r>
+      <w:proofErr w:type="gramStart"/>
+      <w:r>
+        <w:t>varchar(</w:t>
+      </w:r>
+      <w:proofErr w:type="gramEnd"/>
+      <w:r>
+        <w:t>10) not null,</w:t>
       </w:r>
     </w:p>
     <w:p>
@@ -4682,7 +5200,15 @@
       </w:r>
       <w:proofErr w:type="spellEnd"/>
       <w:r>
-        <w:t xml:space="preserve"> varchar(10),</w:t>
+        <w:t xml:space="preserve"> </w:t>
+      </w:r>
+      <w:proofErr w:type="gramStart"/>
+      <w:r>
+        <w:t>varchar(</w:t>
+      </w:r>
+      <w:proofErr w:type="gramEnd"/>
+      <w:r>
+        <w:t>10),</w:t>
       </w:r>
     </w:p>
     <w:p>
@@ -4702,12 +5228,17 @@
         <w:t xml:space="preserve">) REFERENCES </w:t>
       </w:r>
       <w:proofErr w:type="spellStart"/>
+      <w:proofErr w:type="gramStart"/>
       <w:r>
         <w:t>teachingstaff</w:t>
       </w:r>
       <w:proofErr w:type="spellEnd"/>
       <w:r>
-        <w:t>(ID) on DELETE CASCADE on UPDATE CASCADE</w:t>
+        <w:t>(</w:t>
+      </w:r>
+      <w:proofErr w:type="gramEnd"/>
+      <w:r>
+        <w:t>ID) on DELETE CASCADE on UPDATE CASCADE</w:t>
       </w:r>
     </w:p>
     <w:p>
@@ -4731,8 +5262,13 @@
         <w:ind w:left="1080"/>
       </w:pPr>
       <w:r>
-        <w:t>create table attendance(</w:t>
-      </w:r>
+        <w:t xml:space="preserve">create table </w:t>
+      </w:r>
+      <w:proofErr w:type="gramStart"/>
+      <w:r>
+        <w:t>attendance(</w:t>
+      </w:r>
+      <w:proofErr w:type="gramEnd"/>
     </w:p>
     <w:p>
       <w:pPr>
@@ -4741,7 +5277,15 @@
       </w:pPr>
       <w:r>
         <w:tab/>
-        <w:t>ID varchar(10) PRIMARY KEY,</w:t>
+        <w:t xml:space="preserve">ID </w:t>
+      </w:r>
+      <w:proofErr w:type="gramStart"/>
+      <w:r>
+        <w:t>varchar(</w:t>
+      </w:r>
+      <w:proofErr w:type="gramEnd"/>
+      <w:r>
+        <w:t>10) PRIMARY KEY,</w:t>
       </w:r>
     </w:p>
     <w:p>
@@ -4775,7 +5319,15 @@
       </w:r>
       <w:proofErr w:type="spellEnd"/>
       <w:r>
-        <w:t xml:space="preserve"> varchar(20) not null</w:t>
+        <w:t xml:space="preserve"> </w:t>
+      </w:r>
+      <w:proofErr w:type="gramStart"/>
+      <w:r>
+        <w:t>varchar(</w:t>
+      </w:r>
+      <w:proofErr w:type="gramEnd"/>
+      <w:r>
+        <w:t>20) not null</w:t>
       </w:r>
     </w:p>
     <w:p>
@@ -4815,7 +5367,15 @@
       </w:pPr>
       <w:r>
         <w:tab/>
-        <w:t>ID varchar(10) PRIMARY KEY,</w:t>
+        <w:t xml:space="preserve">ID </w:t>
+      </w:r>
+      <w:proofErr w:type="gramStart"/>
+      <w:r>
+        <w:t>varchar(</w:t>
+      </w:r>
+      <w:proofErr w:type="gramEnd"/>
+      <w:r>
+        <w:t>10) PRIMARY KEY,</w:t>
       </w:r>
     </w:p>
     <w:p>
@@ -4827,10 +5387,12 @@
         <w:t xml:space="preserve">    </w:t>
       </w:r>
       <w:proofErr w:type="spellStart"/>
+      <w:proofErr w:type="gramStart"/>
       <w:r>
         <w:t>exam_date</w:t>
       </w:r>
       <w:proofErr w:type="spellEnd"/>
+      <w:proofErr w:type="gramEnd"/>
       <w:r>
         <w:t xml:space="preserve"> date not null, </w:t>
       </w:r>
@@ -4841,7 +5403,15 @@
         <w:ind w:left="1080"/>
       </w:pPr>
       <w:r>
-        <w:t xml:space="preserve">    grade varchar(20) not null,</w:t>
+        <w:t xml:space="preserve">    grade </w:t>
+      </w:r>
+      <w:proofErr w:type="gramStart"/>
+      <w:r>
+        <w:t>varchar(</w:t>
+      </w:r>
+      <w:proofErr w:type="gramEnd"/>
+      <w:r>
+        <w:t>20) not null,</w:t>
       </w:r>
     </w:p>
     <w:p>
@@ -4858,7 +5428,15 @@
       </w:r>
       <w:proofErr w:type="spellEnd"/>
       <w:r>
-        <w:t xml:space="preserve"> varchar(10), </w:t>
+        <w:t xml:space="preserve"> </w:t>
+      </w:r>
+      <w:proofErr w:type="gramStart"/>
+      <w:r>
+        <w:t>varchar(</w:t>
+      </w:r>
+      <w:proofErr w:type="gramEnd"/>
+      <w:r>
+        <w:t xml:space="preserve">10), </w:t>
       </w:r>
     </w:p>
     <w:p>
@@ -4875,7 +5453,15 @@
       </w:r>
       <w:proofErr w:type="spellEnd"/>
       <w:r>
-        <w:t xml:space="preserve"> varchar(10),</w:t>
+        <w:t xml:space="preserve"> </w:t>
+      </w:r>
+      <w:proofErr w:type="gramStart"/>
+      <w:r>
+        <w:t>varchar(</w:t>
+      </w:r>
+      <w:proofErr w:type="gramEnd"/>
+      <w:r>
+        <w:t>10),</w:t>
       </w:r>
     </w:p>
     <w:p>
@@ -4892,6 +5478,607 @@
       </w:r>
       <w:proofErr w:type="spellEnd"/>
       <w:r>
+        <w:t xml:space="preserve">) REFERENCES </w:t>
+      </w:r>
+      <w:proofErr w:type="gramStart"/>
+      <w:r>
+        <w:t>students(</w:t>
+      </w:r>
+      <w:proofErr w:type="gramEnd"/>
+      <w:r>
+        <w:t>ID) on UPDATE CASCADE on DELETE CASCADE,</w:t>
+      </w:r>
+    </w:p>
+    <w:p>
+      <w:pPr>
+        <w:pStyle w:val="ListParagraph"/>
+        <w:ind w:left="1080"/>
+      </w:pPr>
+      <w:r>
+        <w:t xml:space="preserve">    FOREIGN KEY (ID) REFERENCES </w:t>
+      </w:r>
+      <w:proofErr w:type="gramStart"/>
+      <w:r>
+        <w:t>subjects(</w:t>
+      </w:r>
+      <w:proofErr w:type="gramEnd"/>
+      <w:r>
+        <w:t>ID) on UPDATE CASCADE on DELETE CASCADE</w:t>
+      </w:r>
+    </w:p>
+    <w:p>
+      <w:pPr>
+        <w:pStyle w:val="ListParagraph"/>
+        <w:ind w:left="1080"/>
+      </w:pPr>
+      <w:r>
+        <w:t>);</w:t>
+      </w:r>
+    </w:p>
+    <w:p>
+      <w:pPr>
+        <w:pStyle w:val="ListParagraph"/>
+        <w:ind w:left="1080"/>
+      </w:pPr>
+    </w:p>
+    <w:p>
+      <w:pPr>
+        <w:pStyle w:val="ListParagraph"/>
+        <w:ind w:left="1080"/>
+      </w:pPr>
+      <w:r>
+        <w:t>create table assignments (</w:t>
+      </w:r>
+    </w:p>
+    <w:p>
+      <w:pPr>
+        <w:pStyle w:val="ListParagraph"/>
+        <w:ind w:left="1080"/>
+      </w:pPr>
+      <w:r>
+        <w:tab/>
+        <w:t xml:space="preserve">ID </w:t>
+      </w:r>
+      <w:proofErr w:type="gramStart"/>
+      <w:r>
+        <w:t>varchar(</w:t>
+      </w:r>
+      <w:proofErr w:type="gramEnd"/>
+      <w:r>
+        <w:t>10) PRIMARY KEY,</w:t>
+      </w:r>
+    </w:p>
+    <w:p>
+      <w:pPr>
+        <w:pStyle w:val="ListParagraph"/>
+        <w:ind w:left="1080"/>
+      </w:pPr>
+      <w:r>
+        <w:t xml:space="preserve">    </w:t>
+      </w:r>
+      <w:proofErr w:type="spellStart"/>
+      <w:proofErr w:type="gramStart"/>
+      <w:r>
+        <w:t>due_date</w:t>
+      </w:r>
+      <w:proofErr w:type="spellEnd"/>
+      <w:proofErr w:type="gramEnd"/>
+      <w:r>
+        <w:t xml:space="preserve"> date not null,</w:t>
+      </w:r>
+    </w:p>
+    <w:p>
+      <w:pPr>
+        <w:pStyle w:val="ListParagraph"/>
+        <w:ind w:left="1080"/>
+      </w:pPr>
+      <w:r>
+        <w:t xml:space="preserve">    grade </w:t>
+      </w:r>
+      <w:proofErr w:type="gramStart"/>
+      <w:r>
+        <w:t>varchar(</w:t>
+      </w:r>
+      <w:proofErr w:type="gramEnd"/>
+      <w:r>
+        <w:t>20) not null,</w:t>
+      </w:r>
+    </w:p>
+    <w:p>
+      <w:pPr>
+        <w:pStyle w:val="ListParagraph"/>
+        <w:ind w:left="1080"/>
+      </w:pPr>
+      <w:r>
+        <w:t xml:space="preserve">    </w:t>
+      </w:r>
+      <w:proofErr w:type="spellStart"/>
+      <w:r>
+        <w:t>teachingstaff_ID</w:t>
+      </w:r>
+      <w:proofErr w:type="spellEnd"/>
+      <w:r>
+        <w:t xml:space="preserve"> </w:t>
+      </w:r>
+      <w:proofErr w:type="gramStart"/>
+      <w:r>
+        <w:t>varchar(</w:t>
+      </w:r>
+      <w:proofErr w:type="gramEnd"/>
+      <w:r>
+        <w:t>10),</w:t>
+      </w:r>
+    </w:p>
+    <w:p>
+      <w:pPr>
+        <w:pStyle w:val="ListParagraph"/>
+        <w:ind w:left="1080"/>
+      </w:pPr>
+      <w:r>
+        <w:t xml:space="preserve">    </w:t>
+      </w:r>
+      <w:proofErr w:type="spellStart"/>
+      <w:r>
+        <w:t>subject_ID</w:t>
+      </w:r>
+      <w:proofErr w:type="spellEnd"/>
+      <w:r>
+        <w:t xml:space="preserve"> </w:t>
+      </w:r>
+      <w:proofErr w:type="gramStart"/>
+      <w:r>
+        <w:t>varchar(</w:t>
+      </w:r>
+      <w:proofErr w:type="gramEnd"/>
+      <w:r>
+        <w:t>10),</w:t>
+      </w:r>
+    </w:p>
+    <w:p>
+      <w:pPr>
+        <w:pStyle w:val="ListParagraph"/>
+        <w:ind w:left="1080"/>
+      </w:pPr>
+      <w:r>
+        <w:t xml:space="preserve">    FOREIGN KEY (</w:t>
+      </w:r>
+      <w:proofErr w:type="spellStart"/>
+      <w:r>
+        <w:t>teachingstaff_ID</w:t>
+      </w:r>
+      <w:proofErr w:type="spellEnd"/>
+      <w:r>
+        <w:t xml:space="preserve">) REFERENCES </w:t>
+      </w:r>
+      <w:proofErr w:type="spellStart"/>
+      <w:proofErr w:type="gramStart"/>
+      <w:r>
+        <w:t>teachingstaff</w:t>
+      </w:r>
+      <w:proofErr w:type="spellEnd"/>
+      <w:r>
+        <w:t>(</w:t>
+      </w:r>
+      <w:proofErr w:type="gramEnd"/>
+      <w:r>
+        <w:t>ID) on UPDATE CASCADE on DELETE CASCADE,</w:t>
+      </w:r>
+    </w:p>
+    <w:p>
+      <w:pPr>
+        <w:pStyle w:val="ListParagraph"/>
+        <w:ind w:left="1080"/>
+      </w:pPr>
+      <w:r>
+        <w:t xml:space="preserve">        FOREIGN KEY (</w:t>
+      </w:r>
+      <w:proofErr w:type="spellStart"/>
+      <w:r>
+        <w:t>subject_ID</w:t>
+      </w:r>
+      <w:proofErr w:type="spellEnd"/>
+      <w:r>
+        <w:t xml:space="preserve">) REFERENCES </w:t>
+      </w:r>
+      <w:proofErr w:type="gramStart"/>
+      <w:r>
+        <w:t>subjects(</w:t>
+      </w:r>
+      <w:proofErr w:type="gramEnd"/>
+      <w:r>
+        <w:t>ID) on UPDATE CASCADE on DELETE CASCADE</w:t>
+      </w:r>
+    </w:p>
+    <w:p>
+      <w:pPr>
+        <w:pStyle w:val="ListParagraph"/>
+        <w:ind w:left="1080"/>
+      </w:pPr>
+      <w:r>
+        <w:t>);</w:t>
+      </w:r>
+    </w:p>
+    <w:p>
+      <w:pPr>
+        <w:pStyle w:val="ListParagraph"/>
+        <w:ind w:left="1080"/>
+      </w:pPr>
+    </w:p>
+    <w:p>
+      <w:pPr>
+        <w:pStyle w:val="ListParagraph"/>
+        <w:ind w:left="1080"/>
+      </w:pPr>
+      <w:r>
+        <w:t xml:space="preserve">CREATE TABLE </w:t>
+      </w:r>
+      <w:proofErr w:type="spellStart"/>
+      <w:r>
+        <w:t>classAttendance</w:t>
+      </w:r>
+      <w:proofErr w:type="spellEnd"/>
+      <w:r>
+        <w:t xml:space="preserve"> (</w:t>
+      </w:r>
+    </w:p>
+    <w:p>
+      <w:pPr>
+        <w:pStyle w:val="ListParagraph"/>
+        <w:ind w:left="1080"/>
+      </w:pPr>
+      <w:r>
+        <w:t xml:space="preserve">    </w:t>
+      </w:r>
+      <w:proofErr w:type="spellStart"/>
+      <w:r>
+        <w:t>classID</w:t>
+      </w:r>
+      <w:proofErr w:type="spellEnd"/>
+      <w:r>
+        <w:t xml:space="preserve"> </w:t>
+      </w:r>
+      <w:proofErr w:type="gramStart"/>
+      <w:r>
+        <w:t>VARCHAR(</w:t>
+      </w:r>
+      <w:proofErr w:type="gramEnd"/>
+      <w:r>
+        <w:t xml:space="preserve">10), </w:t>
+      </w:r>
+    </w:p>
+    <w:p>
+      <w:pPr>
+        <w:pStyle w:val="ListParagraph"/>
+        <w:ind w:left="1080"/>
+      </w:pPr>
+      <w:r>
+        <w:t xml:space="preserve">    </w:t>
+      </w:r>
+      <w:proofErr w:type="spellStart"/>
+      <w:r>
+        <w:t>attendanceID</w:t>
+      </w:r>
+      <w:proofErr w:type="spellEnd"/>
+      <w:r>
+        <w:t xml:space="preserve"> </w:t>
+      </w:r>
+      <w:proofErr w:type="gramStart"/>
+      <w:r>
+        <w:t>VARCHAR(</w:t>
+      </w:r>
+      <w:proofErr w:type="gramEnd"/>
+      <w:r>
+        <w:t>10),</w:t>
+      </w:r>
+    </w:p>
+    <w:p>
+      <w:pPr>
+        <w:pStyle w:val="ListParagraph"/>
+        <w:ind w:left="1080"/>
+      </w:pPr>
+      <w:r>
+        <w:t xml:space="preserve">    </w:t>
+      </w:r>
+      <w:proofErr w:type="spellStart"/>
+      <w:r>
+        <w:t>teachingstaff_ID</w:t>
+      </w:r>
+      <w:proofErr w:type="spellEnd"/>
+      <w:r>
+        <w:t xml:space="preserve"> </w:t>
+      </w:r>
+      <w:proofErr w:type="gramStart"/>
+      <w:r>
+        <w:t>VARCHAR(</w:t>
+      </w:r>
+      <w:proofErr w:type="gramEnd"/>
+      <w:r>
+        <w:t>10),</w:t>
+      </w:r>
+    </w:p>
+    <w:p>
+      <w:pPr>
+        <w:pStyle w:val="ListParagraph"/>
+        <w:ind w:left="1080"/>
+      </w:pPr>
+      <w:r>
+        <w:t xml:space="preserve">    </w:t>
+      </w:r>
+      <w:proofErr w:type="spellStart"/>
+      <w:r>
+        <w:t>subjectID</w:t>
+      </w:r>
+      <w:proofErr w:type="spellEnd"/>
+      <w:r>
+        <w:t xml:space="preserve"> </w:t>
+      </w:r>
+      <w:proofErr w:type="gramStart"/>
+      <w:r>
+        <w:t>VARCHAR(</w:t>
+      </w:r>
+      <w:proofErr w:type="gramEnd"/>
+      <w:r>
+        <w:t>10),</w:t>
+      </w:r>
+    </w:p>
+    <w:p>
+      <w:pPr>
+        <w:pStyle w:val="ListParagraph"/>
+        <w:ind w:left="1080"/>
+      </w:pPr>
+      <w:r>
+        <w:t xml:space="preserve">    </w:t>
+      </w:r>
+      <w:proofErr w:type="spellStart"/>
+      <w:r>
+        <w:t>studentID</w:t>
+      </w:r>
+      <w:proofErr w:type="spellEnd"/>
+      <w:r>
+        <w:t xml:space="preserve"> </w:t>
+      </w:r>
+      <w:proofErr w:type="gramStart"/>
+      <w:r>
+        <w:t>VARCHAR(</w:t>
+      </w:r>
+      <w:proofErr w:type="gramEnd"/>
+      <w:r>
+        <w:t>10),</w:t>
+      </w:r>
+    </w:p>
+    <w:p>
+      <w:pPr>
+        <w:pStyle w:val="ListParagraph"/>
+        <w:ind w:left="1080"/>
+      </w:pPr>
+      <w:r>
+        <w:t xml:space="preserve">    FOREIGN KEY (</w:t>
+      </w:r>
+      <w:proofErr w:type="spellStart"/>
+      <w:r>
+        <w:t>attendanceID</w:t>
+      </w:r>
+      <w:proofErr w:type="spellEnd"/>
+      <w:r>
+        <w:t xml:space="preserve">) REFERENCES </w:t>
+      </w:r>
+      <w:proofErr w:type="gramStart"/>
+      <w:r>
+        <w:t>attendance(</w:t>
+      </w:r>
+      <w:proofErr w:type="gramEnd"/>
+      <w:r>
+        <w:t>ID) ON UPDATE CASCADE ON DELETE CASCADE,</w:t>
+      </w:r>
+    </w:p>
+    <w:p>
+      <w:pPr>
+        <w:pStyle w:val="ListParagraph"/>
+        <w:ind w:left="1080"/>
+      </w:pPr>
+      <w:r>
+        <w:t xml:space="preserve">    FOREIGN KEY (</w:t>
+      </w:r>
+      <w:proofErr w:type="spellStart"/>
+      <w:r>
+        <w:t>classID</w:t>
+      </w:r>
+      <w:proofErr w:type="spellEnd"/>
+      <w:r>
+        <w:t xml:space="preserve">) REFERENCES </w:t>
+      </w:r>
+      <w:proofErr w:type="gramStart"/>
+      <w:r>
+        <w:t>classes(</w:t>
+      </w:r>
+      <w:proofErr w:type="gramEnd"/>
+      <w:r>
+        <w:t>ID) ON UPDATE CASCADE ON DELETE CASCADE,</w:t>
+      </w:r>
+    </w:p>
+    <w:p>
+      <w:pPr>
+        <w:pStyle w:val="ListParagraph"/>
+        <w:ind w:left="1080"/>
+      </w:pPr>
+      <w:r>
+        <w:t xml:space="preserve">    FOREIGN KEY (</w:t>
+      </w:r>
+      <w:proofErr w:type="spellStart"/>
+      <w:r>
+        <w:t>teachingstaff_ID</w:t>
+      </w:r>
+      <w:proofErr w:type="spellEnd"/>
+      <w:r>
+        <w:t xml:space="preserve">) REFERENCES </w:t>
+      </w:r>
+      <w:proofErr w:type="spellStart"/>
+      <w:proofErr w:type="gramStart"/>
+      <w:r>
+        <w:t>teachingstaff</w:t>
+      </w:r>
+      <w:proofErr w:type="spellEnd"/>
+      <w:r>
+        <w:t>(</w:t>
+      </w:r>
+      <w:proofErr w:type="gramEnd"/>
+      <w:r>
+        <w:t>ID) ON UPDATE CASCADE ON DELETE CASCADE,</w:t>
+      </w:r>
+    </w:p>
+    <w:p>
+      <w:pPr>
+        <w:pStyle w:val="ListParagraph"/>
+        <w:ind w:left="1080"/>
+      </w:pPr>
+      <w:r>
+        <w:t xml:space="preserve">    FOREIGN KEY (</w:t>
+      </w:r>
+      <w:proofErr w:type="spellStart"/>
+      <w:r>
+        <w:t>subjectID</w:t>
+      </w:r>
+      <w:proofErr w:type="spellEnd"/>
+      <w:r>
+        <w:t xml:space="preserve">) REFERENCES </w:t>
+      </w:r>
+      <w:proofErr w:type="gramStart"/>
+      <w:r>
+        <w:t>subjects(</w:t>
+      </w:r>
+      <w:proofErr w:type="gramEnd"/>
+      <w:r>
+        <w:t>ID) ON UPDATE CASCADE ON DELETE CASCADE,</w:t>
+      </w:r>
+    </w:p>
+    <w:p>
+      <w:pPr>
+        <w:pStyle w:val="ListParagraph"/>
+        <w:ind w:left="1080"/>
+      </w:pPr>
+      <w:r>
+        <w:t xml:space="preserve">    FOREIGN KEY (</w:t>
+      </w:r>
+      <w:proofErr w:type="spellStart"/>
+      <w:r>
+        <w:t>studentID</w:t>
+      </w:r>
+      <w:proofErr w:type="spellEnd"/>
+      <w:r>
+        <w:t xml:space="preserve">) REFERENCES </w:t>
+      </w:r>
+      <w:proofErr w:type="gramStart"/>
+      <w:r>
+        <w:t>students(</w:t>
+      </w:r>
+      <w:proofErr w:type="gramEnd"/>
+      <w:r>
+        <w:t>ID) ON UPDATE CASCADE ON DELETE CASCADE</w:t>
+      </w:r>
+    </w:p>
+    <w:p>
+      <w:pPr>
+        <w:pStyle w:val="ListParagraph"/>
+        <w:ind w:left="1080"/>
+      </w:pPr>
+      <w:r>
+        <w:t>);</w:t>
+      </w:r>
+    </w:p>
+    <w:p>
+      <w:pPr>
+        <w:pStyle w:val="ListParagraph"/>
+        <w:ind w:left="1080"/>
+      </w:pPr>
+    </w:p>
+    <w:p>
+      <w:pPr>
+        <w:pStyle w:val="ListParagraph"/>
+        <w:ind w:left="1080"/>
+      </w:pPr>
+      <w:r>
+        <w:t xml:space="preserve">create table </w:t>
+      </w:r>
+      <w:proofErr w:type="spellStart"/>
+      <w:proofErr w:type="gramStart"/>
+      <w:r>
+        <w:t>studentAssignments</w:t>
+      </w:r>
+      <w:proofErr w:type="spellEnd"/>
+      <w:r>
+        <w:t>(</w:t>
+      </w:r>
+      <w:proofErr w:type="gramEnd"/>
+    </w:p>
+    <w:p>
+      <w:pPr>
+        <w:pStyle w:val="ListParagraph"/>
+        <w:ind w:left="1080"/>
+      </w:pPr>
+      <w:r>
+        <w:tab/>
+      </w:r>
+      <w:proofErr w:type="spellStart"/>
+      <w:r>
+        <w:t>studentID</w:t>
+      </w:r>
+      <w:proofErr w:type="spellEnd"/>
+      <w:r>
+        <w:t xml:space="preserve"> </w:t>
+      </w:r>
+      <w:proofErr w:type="gramStart"/>
+      <w:r>
+        <w:t>varchar(</w:t>
+      </w:r>
+      <w:proofErr w:type="gramEnd"/>
+      <w:r>
+        <w:t xml:space="preserve">10), </w:t>
+      </w:r>
+    </w:p>
+    <w:p>
+      <w:pPr>
+        <w:pStyle w:val="ListParagraph"/>
+        <w:ind w:left="1080"/>
+      </w:pPr>
+      <w:r>
+        <w:t xml:space="preserve">    </w:t>
+      </w:r>
+      <w:proofErr w:type="spellStart"/>
+      <w:r>
+        <w:t>assignmentID</w:t>
+      </w:r>
+      <w:proofErr w:type="spellEnd"/>
+      <w:r>
+        <w:t xml:space="preserve"> </w:t>
+      </w:r>
+      <w:proofErr w:type="gramStart"/>
+      <w:r>
+        <w:t>varchar(</w:t>
+      </w:r>
+      <w:proofErr w:type="gramEnd"/>
+      <w:r>
+        <w:t>10),</w:t>
+      </w:r>
+    </w:p>
+    <w:p>
+      <w:pPr>
+        <w:pStyle w:val="ListParagraph"/>
+        <w:ind w:left="1080"/>
+      </w:pPr>
+      <w:r>
+        <w:t xml:space="preserve">    FOREIGN </w:t>
+      </w:r>
+      <w:proofErr w:type="gramStart"/>
+      <w:r>
+        <w:t>KEY(</w:t>
+      </w:r>
+      <w:proofErr w:type="spellStart"/>
+      <w:proofErr w:type="gramEnd"/>
+      <w:r>
+        <w:t>studentID</w:t>
+      </w:r>
+      <w:proofErr w:type="spellEnd"/>
+      <w:r>
         <w:t>) REFERENCES students(ID) on UPDATE CASCADE on DELETE CASCADE,</w:t>
       </w:r>
     </w:p>
@@ -4901,447 +6088,14 @@
         <w:ind w:left="1080"/>
       </w:pPr>
       <w:r>
-        <w:t xml:space="preserve">    FOREIGN KEY (ID) REFERENCES subjects(ID) on UPDATE CASCADE on DELETE CASCADE</w:t>
-      </w:r>
-    </w:p>
-    <w:p>
-      <w:pPr>
-        <w:pStyle w:val="ListParagraph"/>
-        <w:ind w:left="1080"/>
-      </w:pPr>
-      <w:r>
-        <w:t>);</w:t>
-      </w:r>
-    </w:p>
-    <w:p>
-      <w:pPr>
-        <w:pStyle w:val="ListParagraph"/>
-        <w:ind w:left="1080"/>
-      </w:pPr>
-    </w:p>
-    <w:p>
-      <w:pPr>
-        <w:pStyle w:val="ListParagraph"/>
-        <w:ind w:left="1080"/>
-      </w:pPr>
-      <w:r>
-        <w:t>create table assignments (</w:t>
-      </w:r>
-    </w:p>
-    <w:p>
-      <w:pPr>
-        <w:pStyle w:val="ListParagraph"/>
-        <w:ind w:left="1080"/>
-      </w:pPr>
-      <w:r>
-        <w:tab/>
-        <w:t>ID varchar(10) PRIMARY KEY,</w:t>
-      </w:r>
-    </w:p>
-    <w:p>
-      <w:pPr>
-        <w:pStyle w:val="ListParagraph"/>
-        <w:ind w:left="1080"/>
-      </w:pPr>
-      <w:r>
-        <w:t xml:space="preserve">    </w:t>
-      </w:r>
-      <w:proofErr w:type="spellStart"/>
-      <w:r>
-        <w:t>due_date</w:t>
-      </w:r>
-      <w:proofErr w:type="spellEnd"/>
-      <w:r>
-        <w:t xml:space="preserve"> date not null,</w:t>
-      </w:r>
-    </w:p>
-    <w:p>
-      <w:pPr>
-        <w:pStyle w:val="ListParagraph"/>
-        <w:ind w:left="1080"/>
-      </w:pPr>
-      <w:r>
-        <w:t xml:space="preserve">    grade varchar(20) not null,</w:t>
-      </w:r>
-    </w:p>
-    <w:p>
-      <w:pPr>
-        <w:pStyle w:val="ListParagraph"/>
-        <w:ind w:left="1080"/>
-      </w:pPr>
-      <w:r>
-        <w:t xml:space="preserve">    </w:t>
-      </w:r>
-      <w:proofErr w:type="spellStart"/>
-      <w:r>
-        <w:t>teachingstaff_ID</w:t>
-      </w:r>
-      <w:proofErr w:type="spellEnd"/>
-      <w:r>
-        <w:t xml:space="preserve"> varchar(10),</w:t>
-      </w:r>
-    </w:p>
-    <w:p>
-      <w:pPr>
-        <w:pStyle w:val="ListParagraph"/>
-        <w:ind w:left="1080"/>
-      </w:pPr>
-      <w:r>
-        <w:t xml:space="preserve">    </w:t>
-      </w:r>
-      <w:proofErr w:type="spellStart"/>
-      <w:r>
-        <w:t>subject_ID</w:t>
-      </w:r>
-      <w:proofErr w:type="spellEnd"/>
-      <w:r>
-        <w:t xml:space="preserve"> varchar(10),</w:t>
-      </w:r>
-    </w:p>
-    <w:p>
-      <w:pPr>
-        <w:pStyle w:val="ListParagraph"/>
-        <w:ind w:left="1080"/>
-      </w:pPr>
-      <w:r>
-        <w:t xml:space="preserve">    FOREIGN KEY (</w:t>
-      </w:r>
-      <w:proofErr w:type="spellStart"/>
-      <w:r>
-        <w:t>teachingstaff_ID</w:t>
-      </w:r>
-      <w:proofErr w:type="spellEnd"/>
-      <w:r>
-        <w:t xml:space="preserve">) REFERENCES </w:t>
-      </w:r>
-      <w:proofErr w:type="spellStart"/>
-      <w:r>
-        <w:t>teachingstaff</w:t>
-      </w:r>
-      <w:proofErr w:type="spellEnd"/>
-      <w:r>
-        <w:t>(ID) on UPDATE CASCADE on DELETE CASCADE,</w:t>
-      </w:r>
-    </w:p>
-    <w:p>
-      <w:pPr>
-        <w:pStyle w:val="ListParagraph"/>
-        <w:ind w:left="1080"/>
-      </w:pPr>
-      <w:r>
-        <w:t xml:space="preserve">        FOREIGN KEY (</w:t>
-      </w:r>
-      <w:proofErr w:type="spellStart"/>
-      <w:r>
-        <w:t>subject_ID</w:t>
-      </w:r>
-      <w:proofErr w:type="spellEnd"/>
-      <w:r>
-        <w:t>) REFERENCES subjects(ID) on UPDATE CASCADE on DELETE CASCADE</w:t>
-      </w:r>
-    </w:p>
-    <w:p>
-      <w:pPr>
-        <w:pStyle w:val="ListParagraph"/>
-        <w:ind w:left="1080"/>
-      </w:pPr>
-      <w:r>
-        <w:t>);</w:t>
-      </w:r>
-    </w:p>
-    <w:p>
-      <w:pPr>
-        <w:pStyle w:val="ListParagraph"/>
-        <w:ind w:left="1080"/>
-      </w:pPr>
-    </w:p>
-    <w:p>
-      <w:pPr>
-        <w:pStyle w:val="ListParagraph"/>
-        <w:ind w:left="1080"/>
-      </w:pPr>
-      <w:r>
-        <w:t xml:space="preserve">CREATE TABLE </w:t>
-      </w:r>
-      <w:proofErr w:type="spellStart"/>
-      <w:r>
-        <w:t>classAttendance</w:t>
-      </w:r>
-      <w:proofErr w:type="spellEnd"/>
-      <w:r>
-        <w:t xml:space="preserve"> (</w:t>
-      </w:r>
-    </w:p>
-    <w:p>
-      <w:pPr>
-        <w:pStyle w:val="ListParagraph"/>
-        <w:ind w:left="1080"/>
-      </w:pPr>
-      <w:r>
-        <w:t xml:space="preserve">    </w:t>
-      </w:r>
-      <w:proofErr w:type="spellStart"/>
-      <w:r>
-        <w:t>classID</w:t>
-      </w:r>
-      <w:proofErr w:type="spellEnd"/>
-      <w:r>
-        <w:t xml:space="preserve"> VARCHAR(10), </w:t>
-      </w:r>
-    </w:p>
-    <w:p>
-      <w:pPr>
-        <w:pStyle w:val="ListParagraph"/>
-        <w:ind w:left="1080"/>
-      </w:pPr>
-      <w:r>
-        <w:t xml:space="preserve">    </w:t>
-      </w:r>
-      <w:proofErr w:type="spellStart"/>
-      <w:r>
-        <w:t>attendanceID</w:t>
-      </w:r>
-      <w:proofErr w:type="spellEnd"/>
-      <w:r>
-        <w:t xml:space="preserve"> VARCHAR(10),</w:t>
-      </w:r>
-    </w:p>
-    <w:p>
-      <w:pPr>
-        <w:pStyle w:val="ListParagraph"/>
-        <w:ind w:left="1080"/>
-      </w:pPr>
-      <w:r>
-        <w:t xml:space="preserve">    </w:t>
-      </w:r>
-      <w:proofErr w:type="spellStart"/>
-      <w:r>
-        <w:t>teachingstaff_ID</w:t>
-      </w:r>
-      <w:proofErr w:type="spellEnd"/>
-      <w:r>
-        <w:t xml:space="preserve"> VARCHAR(10),</w:t>
-      </w:r>
-    </w:p>
-    <w:p>
-      <w:pPr>
-        <w:pStyle w:val="ListParagraph"/>
-        <w:ind w:left="1080"/>
-      </w:pPr>
-      <w:r>
-        <w:t xml:space="preserve">    </w:t>
-      </w:r>
-      <w:proofErr w:type="spellStart"/>
-      <w:r>
-        <w:t>subjectID</w:t>
-      </w:r>
-      <w:proofErr w:type="spellEnd"/>
-      <w:r>
-        <w:t xml:space="preserve"> VARCHAR(10),</w:t>
-      </w:r>
-    </w:p>
-    <w:p>
-      <w:pPr>
-        <w:pStyle w:val="ListParagraph"/>
-        <w:ind w:left="1080"/>
-      </w:pPr>
-      <w:r>
-        <w:t xml:space="preserve">    </w:t>
-      </w:r>
-      <w:proofErr w:type="spellStart"/>
-      <w:r>
-        <w:t>studentID</w:t>
-      </w:r>
-      <w:proofErr w:type="spellEnd"/>
-      <w:r>
-        <w:t xml:space="preserve"> VARCHAR(10),</w:t>
-      </w:r>
-    </w:p>
-    <w:p>
-      <w:pPr>
-        <w:pStyle w:val="ListParagraph"/>
-        <w:ind w:left="1080"/>
-      </w:pPr>
-      <w:r>
-        <w:t xml:space="preserve">    FOREIGN KEY (</w:t>
-      </w:r>
-      <w:proofErr w:type="spellStart"/>
-      <w:r>
-        <w:t>attendanceID</w:t>
-      </w:r>
-      <w:proofErr w:type="spellEnd"/>
-      <w:r>
-        <w:t>) REFERENCES attendance(ID) ON UPDATE CASCADE ON DELETE CASCADE,</w:t>
-      </w:r>
-    </w:p>
-    <w:p>
-      <w:pPr>
-        <w:pStyle w:val="ListParagraph"/>
-        <w:ind w:left="1080"/>
-      </w:pPr>
-      <w:r>
-        <w:t xml:space="preserve">    FOREIGN KEY (</w:t>
-      </w:r>
-      <w:proofErr w:type="spellStart"/>
-      <w:r>
-        <w:t>classID</w:t>
-      </w:r>
-      <w:proofErr w:type="spellEnd"/>
-      <w:r>
-        <w:t>) REFERENCES classes(ID) ON UPDATE CASCADE ON DELETE CASCADE,</w:t>
-      </w:r>
-    </w:p>
-    <w:p>
-      <w:pPr>
-        <w:pStyle w:val="ListParagraph"/>
-        <w:ind w:left="1080"/>
-      </w:pPr>
-      <w:r>
-        <w:t xml:space="preserve">    FOREIGN KEY (</w:t>
-      </w:r>
-      <w:proofErr w:type="spellStart"/>
-      <w:r>
-        <w:t>teachingstaff_ID</w:t>
-      </w:r>
-      <w:proofErr w:type="spellEnd"/>
-      <w:r>
-        <w:t xml:space="preserve">) REFERENCES </w:t>
-      </w:r>
-      <w:proofErr w:type="spellStart"/>
-      <w:r>
-        <w:t>teachingstaff</w:t>
-      </w:r>
-      <w:proofErr w:type="spellEnd"/>
-      <w:r>
-        <w:t>(ID) ON UPDATE CASCADE ON DELETE CASCADE,</w:t>
-      </w:r>
-    </w:p>
-    <w:p>
-      <w:pPr>
-        <w:pStyle w:val="ListParagraph"/>
-        <w:ind w:left="1080"/>
-      </w:pPr>
-      <w:r>
-        <w:t xml:space="preserve">    FOREIGN KEY (</w:t>
-      </w:r>
-      <w:proofErr w:type="spellStart"/>
-      <w:r>
-        <w:t>subjectID</w:t>
-      </w:r>
-      <w:proofErr w:type="spellEnd"/>
-      <w:r>
-        <w:t>) REFERENCES subjects(ID) ON UPDATE CASCADE ON DELETE CASCADE,</w:t>
-      </w:r>
-    </w:p>
-    <w:p>
-      <w:pPr>
-        <w:pStyle w:val="ListParagraph"/>
-        <w:ind w:left="1080"/>
-      </w:pPr>
-      <w:r>
-        <w:t xml:space="preserve">    FOREIGN KEY (</w:t>
-      </w:r>
-      <w:proofErr w:type="spellStart"/>
-      <w:r>
-        <w:t>studentID</w:t>
-      </w:r>
-      <w:proofErr w:type="spellEnd"/>
-      <w:r>
-        <w:t>) REFERENCES students(ID) ON UPDATE CASCADE ON DELETE CASCADE</w:t>
-      </w:r>
-    </w:p>
-    <w:p>
-      <w:pPr>
-        <w:pStyle w:val="ListParagraph"/>
-        <w:ind w:left="1080"/>
-      </w:pPr>
-      <w:r>
-        <w:t>);</w:t>
-      </w:r>
-    </w:p>
-    <w:p>
-      <w:pPr>
-        <w:pStyle w:val="ListParagraph"/>
-        <w:ind w:left="1080"/>
-      </w:pPr>
-    </w:p>
-    <w:p>
-      <w:pPr>
-        <w:pStyle w:val="ListParagraph"/>
-        <w:ind w:left="1080"/>
-      </w:pPr>
-      <w:r>
-        <w:t xml:space="preserve">create table </w:t>
-      </w:r>
-      <w:proofErr w:type="spellStart"/>
-      <w:r>
-        <w:t>studentAssignments</w:t>
-      </w:r>
-      <w:proofErr w:type="spellEnd"/>
-      <w:r>
-        <w:t>(</w:t>
-      </w:r>
-    </w:p>
-    <w:p>
-      <w:pPr>
-        <w:pStyle w:val="ListParagraph"/>
-        <w:ind w:left="1080"/>
-      </w:pPr>
-      <w:r>
-        <w:tab/>
-      </w:r>
-      <w:proofErr w:type="spellStart"/>
-      <w:r>
-        <w:t>studentID</w:t>
-      </w:r>
-      <w:proofErr w:type="spellEnd"/>
-      <w:r>
-        <w:t xml:space="preserve"> varchar(10), </w:t>
-      </w:r>
-    </w:p>
-    <w:p>
-      <w:pPr>
-        <w:pStyle w:val="ListParagraph"/>
-        <w:ind w:left="1080"/>
-      </w:pPr>
-      <w:r>
-        <w:t xml:space="preserve">    </w:t>
-      </w:r>
-      <w:proofErr w:type="spellStart"/>
-      <w:r>
-        <w:t>assignmentID</w:t>
-      </w:r>
-      <w:proofErr w:type="spellEnd"/>
-      <w:r>
-        <w:t xml:space="preserve"> varchar(10),</w:t>
-      </w:r>
-    </w:p>
-    <w:p>
-      <w:pPr>
-        <w:pStyle w:val="ListParagraph"/>
-        <w:ind w:left="1080"/>
-      </w:pPr>
-      <w:r>
-        <w:t xml:space="preserve">    FOREIGN KEY(</w:t>
-      </w:r>
-      <w:proofErr w:type="spellStart"/>
-      <w:r>
-        <w:t>studentID</w:t>
-      </w:r>
-      <w:proofErr w:type="spellEnd"/>
-      <w:r>
-        <w:t>) REFERENCES students(ID) on UPDATE CASCADE on DELETE CASCADE,</w:t>
-      </w:r>
-    </w:p>
-    <w:p>
-      <w:pPr>
-        <w:pStyle w:val="ListParagraph"/>
-        <w:ind w:left="1080"/>
-      </w:pPr>
-      <w:r>
-        <w:t xml:space="preserve">    FOREIGN KEY(</w:t>
-      </w:r>
-      <w:proofErr w:type="spellStart"/>
+        <w:t xml:space="preserve">    FOREIGN </w:t>
+      </w:r>
+      <w:proofErr w:type="gramStart"/>
+      <w:r>
+        <w:t>KEY(</w:t>
+      </w:r>
+      <w:proofErr w:type="spellStart"/>
+      <w:proofErr w:type="gramEnd"/>
       <w:r>
         <w:t>assignmentID</w:t>
       </w:r>
@@ -5778,8 +6532,13 @@
       </w:r>
       <w:proofErr w:type="spellEnd"/>
       <w:r>
-        <w:t>', 'shaimaa.fawzy@example.com', 'password22222', '02');</w:t>
-      </w:r>
+        <w:t>', 'shaimaa.fawzy@example.com', 'password22222', '02'</w:t>
+      </w:r>
+      <w:proofErr w:type="gramStart"/>
+      <w:r>
+        <w:t>);</w:t>
+      </w:r>
+      <w:proofErr w:type="gramEnd"/>
     </w:p>
     <w:p>
       <w:pPr>
@@ -6029,8 +6788,13 @@
         <w:ind w:left="1080"/>
       </w:pPr>
       <w:r>
-        <w:t>('20', '2025-02-25', 1200.00);</w:t>
-      </w:r>
+        <w:t>('20', '2025-02-25', 1200.00</w:t>
+      </w:r>
+      <w:proofErr w:type="gramStart"/>
+      <w:r>
+        <w:t>);</w:t>
+      </w:r>
+      <w:proofErr w:type="gramEnd"/>
     </w:p>
     <w:p>
       <w:pPr>
@@ -6156,8 +6920,13 @@
     </w:p>
     <w:p>
       <w:r>
-        <w:t>(15, 'Rania Nabil', 'Mother', 'Shubra, Cairo, Egypt');</w:t>
-      </w:r>
+        <w:t>(15, 'Rania Nabil', 'Mother', 'Shubra, Cairo, Egypt'</w:t>
+      </w:r>
+      <w:proofErr w:type="gramStart"/>
+      <w:r>
+        <w:t>);</w:t>
+      </w:r>
+      <w:proofErr w:type="gramEnd"/>
     </w:p>
     <w:p>
       <w:pPr>
@@ -6392,8 +7161,13 @@
         <w:ind w:left="1080"/>
       </w:pPr>
       <w:r>
-        <w:t>(09, 'Dr. Shaimaa Fawzy', 'Geography', '456 Nasr City, Cairo, Egypt', '1975-11-25', '2005-02-14', 'Female', 7000.00, 20, 01);</w:t>
-      </w:r>
+        <w:t>(09, 'Dr. Shaimaa Fawzy', 'Geography', '456 Nasr City, Cairo, Egypt', '1975-11-25', '2005-02-14', 'Female', 7000.00, 20, 01</w:t>
+      </w:r>
+      <w:proofErr w:type="gramStart"/>
+      <w:r>
+        <w:t>);</w:t>
+      </w:r>
+      <w:proofErr w:type="gramEnd"/>
     </w:p>
     <w:p>
       <w:pPr>
@@ -6807,8 +7581,13 @@
     </w:p>
     <w:p>
       <w:r>
-        <w:t>(15, '01188877799');</w:t>
-      </w:r>
+        <w:t>(15, '01188877799'</w:t>
+      </w:r>
+      <w:proofErr w:type="gramStart"/>
+      <w:r>
+        <w:t>);</w:t>
+      </w:r>
+      <w:proofErr w:type="gramEnd"/>
     </w:p>
     <w:p/>
     <w:p/>
@@ -6935,8 +7714,13 @@
     </w:p>
     <w:p>
       <w:r>
-        <w:t>(15, 'Rami Ahmed', '2006-12-25', '2021-09-01', 'Male', 15, 'Graduated', 15, 3);</w:t>
-      </w:r>
+        <w:t>(15, 'Rami Ahmed', '2006-12-25', '2021-09-01', 'Male', 15, 'Graduated', 15, 3</w:t>
+      </w:r>
+      <w:proofErr w:type="gramStart"/>
+      <w:r>
+        <w:t>);</w:t>
+      </w:r>
+      <w:proofErr w:type="gramEnd"/>
     </w:p>
     <w:p>
       <w:pPr>
@@ -7028,7 +7812,15 @@
         <w:ind w:left="1080"/>
       </w:pPr>
       <w:r>
-        <w:t>(02,  '01555667788'),</w:t>
+        <w:t>(</w:t>
+      </w:r>
+      <w:proofErr w:type="gramStart"/>
+      <w:r>
+        <w:t>02,  '</w:t>
+      </w:r>
+      <w:proofErr w:type="gramEnd"/>
+      <w:r>
+        <w:t>01555667788'),</w:t>
       </w:r>
     </w:p>
     <w:p>
@@ -7217,8 +8009,13 @@
         <w:ind w:left="1080"/>
       </w:pPr>
       <w:r>
-        <w:t>(15, '01033344455');</w:t>
-      </w:r>
+        <w:t>(15, '01033344455'</w:t>
+      </w:r>
+      <w:proofErr w:type="gramStart"/>
+      <w:r>
+        <w:t>);</w:t>
+      </w:r>
+      <w:proofErr w:type="gramEnd"/>
     </w:p>
     <w:p>
       <w:pPr>
@@ -7280,8 +8077,13 @@
         <w:ind w:left="1080"/>
       </w:pPr>
       <w:r>
-        <w:t>(08, 10), (08, 14), (09, 13), (15, 01), (15, 02), (14, 04), (14, 05);</w:t>
-      </w:r>
+        <w:t>(08, 10), (08, 14), (09, 13), (15, 01), (15, 02), (14, 04), (14, 05</w:t>
+      </w:r>
+      <w:proofErr w:type="gramStart"/>
+      <w:r>
+        <w:t>);</w:t>
+      </w:r>
+      <w:proofErr w:type="gramEnd"/>
     </w:p>
     <w:p>
       <w:pPr>
@@ -7334,8 +8136,13 @@
         <w:ind w:left="1080"/>
       </w:pPr>
       <w:r>
-        <w:t>VALUES (1, 'Mathematics', 'MTH101', 03);</w:t>
-      </w:r>
+        <w:t>VALUES (1, 'Mathematics', 'MTH101', 03</w:t>
+      </w:r>
+      <w:proofErr w:type="gramStart"/>
+      <w:r>
+        <w:t>);</w:t>
+      </w:r>
+      <w:proofErr w:type="gramEnd"/>
     </w:p>
     <w:p>
       <w:pPr>
@@ -7383,8 +8190,13 @@
         <w:ind w:left="1080"/>
       </w:pPr>
       <w:r>
-        <w:t>VALUES (2, 'Literature', 'LTR', 07);</w:t>
-      </w:r>
+        <w:t>VALUES (2, 'Literature', 'LTR', 07</w:t>
+      </w:r>
+      <w:proofErr w:type="gramStart"/>
+      <w:r>
+        <w:t>);</w:t>
+      </w:r>
+      <w:proofErr w:type="gramEnd"/>
     </w:p>
     <w:p>
       <w:pPr>
@@ -7431,8 +8243,13 @@
         <w:ind w:left="1080"/>
       </w:pPr>
       <w:r>
-        <w:t>VALUES (3, 'Physics', 'PHS', 04);</w:t>
-      </w:r>
+        <w:t>VALUES (3, 'Physics', 'PHS', 04</w:t>
+      </w:r>
+      <w:proofErr w:type="gramStart"/>
+      <w:r>
+        <w:t>);</w:t>
+      </w:r>
+      <w:proofErr w:type="gramEnd"/>
     </w:p>
     <w:p>
       <w:pPr>
@@ -7479,8 +8296,13 @@
         <w:ind w:left="1080"/>
       </w:pPr>
       <w:r>
-        <w:t>VALUES (4, 'Biology', 'BGY', 05);</w:t>
-      </w:r>
+        <w:t>VALUES (4, 'Biology', 'BGY', 05</w:t>
+      </w:r>
+      <w:proofErr w:type="gramStart"/>
+      <w:r>
+        <w:t>);</w:t>
+      </w:r>
+      <w:proofErr w:type="gramEnd"/>
     </w:p>
     <w:p>
       <w:pPr>
@@ -7527,8 +8349,13 @@
         <w:ind w:left="1080"/>
       </w:pPr>
       <w:r>
-        <w:t>VALUES (5, 'Computer Science', 'CSC105', 06);</w:t>
-      </w:r>
+        <w:t>VALUES (5, 'Computer Science', 'CSC105', 06</w:t>
+      </w:r>
+      <w:proofErr w:type="gramStart"/>
+      <w:r>
+        <w:t>);</w:t>
+      </w:r>
+      <w:proofErr w:type="gramEnd"/>
     </w:p>
     <w:p>
       <w:pPr>
@@ -7581,8 +8408,13 @@
         <w:ind w:left="1080"/>
       </w:pPr>
       <w:r>
-        <w:t>VALUES (6, 'Geography', 'GHY', 09);</w:t>
-      </w:r>
+        <w:t>VALUES (6, 'Geography', 'GHY', 09</w:t>
+      </w:r>
+      <w:proofErr w:type="gramStart"/>
+      <w:r>
+        <w:t>);</w:t>
+      </w:r>
+      <w:proofErr w:type="gramEnd"/>
     </w:p>
     <w:p>
       <w:pPr>
@@ -7629,8 +8461,13 @@
         <w:ind w:left="1080"/>
       </w:pPr>
       <w:r>
-        <w:t>VALUES (7, 'History', 'HIS', 02);</w:t>
-      </w:r>
+        <w:t>VALUES (7, 'History', 'HIS', 02</w:t>
+      </w:r>
+      <w:proofErr w:type="gramStart"/>
+      <w:r>
+        <w:t>);</w:t>
+      </w:r>
+      <w:proofErr w:type="gramEnd"/>
     </w:p>
     <w:p>
       <w:pPr>
@@ -7791,7 +8628,15 @@
         <w:ind w:left="1080"/>
       </w:pPr>
       <w:r>
-        <w:t>(12, '2025-03-10', 'A+',  09, 06),</w:t>
+        <w:t>(12, '2025-03-10', 'A+</w:t>
+      </w:r>
+      <w:proofErr w:type="gramStart"/>
+      <w:r>
+        <w:t>',  09</w:t>
+      </w:r>
+      <w:proofErr w:type="gramEnd"/>
+      <w:r>
+        <w:t>, 06),</w:t>
       </w:r>
     </w:p>
     <w:p>
@@ -7818,7 +8663,15 @@
         <w:ind w:left="1080"/>
       </w:pPr>
       <w:r>
-        <w:t>(15, '2025-03-25', 'A-',  09, 06),</w:t>
+        <w:t>(15, '2025-03-25', 'A-</w:t>
+      </w:r>
+      <w:proofErr w:type="gramStart"/>
+      <w:r>
+        <w:t>',  09</w:t>
+      </w:r>
+      <w:proofErr w:type="gramEnd"/>
+      <w:r>
+        <w:t>, 06),</w:t>
       </w:r>
     </w:p>
     <w:p>
@@ -7900,8 +8753,13 @@
         <w:ind w:left="1080"/>
       </w:pPr>
       <w:r>
-        <w:t>(24, '2025-04-20', 'B+', 02, 07);</w:t>
-      </w:r>
+        <w:t>(24, '2025-04-20', 'B+', 02, 07</w:t>
+      </w:r>
+      <w:proofErr w:type="gramStart"/>
+      <w:r>
+        <w:t>);</w:t>
+      </w:r>
+      <w:proofErr w:type="gramEnd"/>
     </w:p>
     <w:p>
       <w:pPr>
@@ -7937,8 +8795,13 @@
       </w:r>
       <w:proofErr w:type="spellEnd"/>
       <w:r>
-        <w:t>) VALUES (1, '01001234567');</w:t>
-      </w:r>
+        <w:t>) VALUES (1, '01001234567'</w:t>
+      </w:r>
+      <w:proofErr w:type="gramStart"/>
+      <w:r>
+        <w:t>);</w:t>
+      </w:r>
+      <w:proofErr w:type="gramEnd"/>
     </w:p>
     <w:p>
       <w:pPr>
@@ -7962,8 +8825,13 @@
       </w:r>
       <w:proofErr w:type="spellEnd"/>
       <w:r>
-        <w:t>) VALUES (1, '01002345678');</w:t>
-      </w:r>
+        <w:t>) VALUES (1, '01002345678'</w:t>
+      </w:r>
+      <w:proofErr w:type="gramStart"/>
+      <w:r>
+        <w:t>);</w:t>
+      </w:r>
+      <w:proofErr w:type="gramEnd"/>
     </w:p>
     <w:p>
       <w:pPr>
@@ -7987,8 +8855,13 @@
       </w:r>
       <w:proofErr w:type="spellEnd"/>
       <w:r>
-        <w:t>) VALUES (2, '01003456789');</w:t>
-      </w:r>
+        <w:t>) VALUES (2, '01003456789'</w:t>
+      </w:r>
+      <w:proofErr w:type="gramStart"/>
+      <w:r>
+        <w:t>);</w:t>
+      </w:r>
+      <w:proofErr w:type="gramEnd"/>
     </w:p>
     <w:p>
       <w:pPr>
@@ -8012,8 +8885,13 @@
       </w:r>
       <w:proofErr w:type="spellEnd"/>
       <w:r>
-        <w:t>) VALUES (2, '01004567890');</w:t>
-      </w:r>
+        <w:t>) VALUES (2, '01004567890'</w:t>
+      </w:r>
+      <w:proofErr w:type="gramStart"/>
+      <w:r>
+        <w:t>);</w:t>
+      </w:r>
+      <w:proofErr w:type="gramEnd"/>
     </w:p>
     <w:p>
       <w:pPr>
@@ -8037,8 +8915,13 @@
       </w:r>
       <w:proofErr w:type="spellEnd"/>
       <w:r>
-        <w:t>) VALUES (3, '01005678901');</w:t>
-      </w:r>
+        <w:t>) VALUES (3, '01005678901'</w:t>
+      </w:r>
+      <w:proofErr w:type="gramStart"/>
+      <w:r>
+        <w:t>);</w:t>
+      </w:r>
+      <w:proofErr w:type="gramEnd"/>
     </w:p>
     <w:p>
       <w:pPr>
@@ -8062,8 +8945,13 @@
       </w:r>
       <w:proofErr w:type="spellEnd"/>
       <w:r>
-        <w:t>) VALUES (3, '01006789012');</w:t>
-      </w:r>
+        <w:t>) VALUES (3, '01006789012'</w:t>
+      </w:r>
+      <w:proofErr w:type="gramStart"/>
+      <w:r>
+        <w:t>);</w:t>
+      </w:r>
+      <w:proofErr w:type="gramEnd"/>
     </w:p>
     <w:p>
       <w:pPr>
@@ -8087,8 +8975,13 @@
       </w:r>
       <w:proofErr w:type="spellEnd"/>
       <w:r>
-        <w:t>) VALUES (4, '01007890123');</w:t>
-      </w:r>
+        <w:t>) VALUES (4, '01007890123'</w:t>
+      </w:r>
+      <w:proofErr w:type="gramStart"/>
+      <w:r>
+        <w:t>);</w:t>
+      </w:r>
+      <w:proofErr w:type="gramEnd"/>
     </w:p>
     <w:p>
       <w:pPr>
@@ -8112,8 +9005,13 @@
       </w:r>
       <w:proofErr w:type="spellEnd"/>
       <w:r>
-        <w:t>) VALUES (4, '01008901234');</w:t>
-      </w:r>
+        <w:t>) VALUES (4, '01008901234'</w:t>
+      </w:r>
+      <w:proofErr w:type="gramStart"/>
+      <w:r>
+        <w:t>);</w:t>
+      </w:r>
+      <w:proofErr w:type="gramEnd"/>
     </w:p>
     <w:p>
       <w:pPr>
@@ -8137,8 +9035,13 @@
       </w:r>
       <w:proofErr w:type="spellEnd"/>
       <w:r>
-        <w:t>) VALUES (5, '01009123456');</w:t>
-      </w:r>
+        <w:t>) VALUES (5, '01009123456'</w:t>
+      </w:r>
+      <w:proofErr w:type="gramStart"/>
+      <w:r>
+        <w:t>);</w:t>
+      </w:r>
+      <w:proofErr w:type="gramEnd"/>
     </w:p>
     <w:p>
       <w:pPr>
@@ -8162,8 +9065,13 @@
       </w:r>
       <w:proofErr w:type="spellEnd"/>
       <w:r>
-        <w:t>) VALUES (5, '01001234589');</w:t>
-      </w:r>
+        <w:t>) VALUES (5, '01001234589'</w:t>
+      </w:r>
+      <w:proofErr w:type="gramStart"/>
+      <w:r>
+        <w:t>);</w:t>
+      </w:r>
+      <w:proofErr w:type="gramEnd"/>
     </w:p>
     <w:p>
       <w:pPr>
@@ -8187,8 +9095,13 @@
       </w:r>
       <w:proofErr w:type="spellEnd"/>
       <w:r>
-        <w:t>) VALUES (6, '01003456712');</w:t>
-      </w:r>
+        <w:t>) VALUES (6, '01003456712'</w:t>
+      </w:r>
+      <w:proofErr w:type="gramStart"/>
+      <w:r>
+        <w:t>);</w:t>
+      </w:r>
+      <w:proofErr w:type="gramEnd"/>
     </w:p>
     <w:p>
       <w:pPr>
@@ -8212,8 +9125,13 @@
       </w:r>
       <w:proofErr w:type="spellEnd"/>
       <w:r>
-        <w:t>) VALUES (6, '01004567845');</w:t>
-      </w:r>
+        <w:t>) VALUES (6, '01004567845'</w:t>
+      </w:r>
+      <w:proofErr w:type="gramStart"/>
+      <w:r>
+        <w:t>);</w:t>
+      </w:r>
+      <w:proofErr w:type="gramEnd"/>
     </w:p>
     <w:p>
       <w:pPr>
@@ -8237,8 +9155,13 @@
       </w:r>
       <w:proofErr w:type="spellEnd"/>
       <w:r>
-        <w:t>) VALUES (7, '01005678978');</w:t>
-      </w:r>
+        <w:t>) VALUES (7, '01005678978'</w:t>
+      </w:r>
+      <w:proofErr w:type="gramStart"/>
+      <w:r>
+        <w:t>);</w:t>
+      </w:r>
+      <w:proofErr w:type="gramEnd"/>
     </w:p>
     <w:p>
       <w:pPr>
@@ -8262,8 +9185,13 @@
       </w:r>
       <w:proofErr w:type="spellEnd"/>
       <w:r>
-        <w:t>) VALUES (8, '01006789089');</w:t>
-      </w:r>
+        <w:t>) VALUES (8, '01006789089'</w:t>
+      </w:r>
+      <w:proofErr w:type="gramStart"/>
+      <w:r>
+        <w:t>);</w:t>
+      </w:r>
+      <w:proofErr w:type="gramEnd"/>
     </w:p>
     <w:p>
       <w:pPr>
@@ -8288,8 +9216,13 @@
       </w:r>
       <w:proofErr w:type="spellEnd"/>
       <w:r>
-        <w:t>) VALUES (8, '01007890190');</w:t>
-      </w:r>
+        <w:t>) VALUES (8, '01007890190'</w:t>
+      </w:r>
+      <w:proofErr w:type="gramStart"/>
+      <w:r>
+        <w:t>);</w:t>
+      </w:r>
+      <w:proofErr w:type="gramEnd"/>
     </w:p>
     <w:p>
       <w:pPr>
@@ -8351,8 +9284,13 @@
         <w:ind w:left="1080"/>
       </w:pPr>
       <w:r>
-        <w:t>(1, 1), (1, 2), (1, 3), (1, 4), (1, 5), (1, 6), (1, 7), (1, 8);</w:t>
-      </w:r>
+        <w:t>(1, 1), (1, 2), (1, 3), (1, 4), (1, 5), (1, 6), (1, 7), (1, 8</w:t>
+      </w:r>
+      <w:proofErr w:type="gramStart"/>
+      <w:r>
+        <w:t>);</w:t>
+      </w:r>
+      <w:proofErr w:type="gramEnd"/>
     </w:p>
     <w:p>
       <w:pPr>
@@ -8417,8 +9355,13 @@
         <w:ind w:left="1080"/>
       </w:pPr>
       <w:r>
-        <w:t>(10, 9), (10, 10), (10, 11), (10, 12), (10, 13), (10, 14), (10, 15), (10, 16);</w:t>
-      </w:r>
+        <w:t>(10, 9), (10, 10), (10, 11), (10, 12), (10, 13), (10, 14), (10, 15), (10, 16</w:t>
+      </w:r>
+      <w:proofErr w:type="gramStart"/>
+      <w:r>
+        <w:t>);</w:t>
+      </w:r>
+      <w:proofErr w:type="gramEnd"/>
     </w:p>
     <w:p>
       <w:pPr>
@@ -8474,8 +9417,13 @@
         <w:ind w:left="1080"/>
       </w:pPr>
       <w:r>
-        <w:t>(12, 17), (12, 18), (12, 19), (12, 20), (12, 21), (12, 22), (12, 23), (12, 24);</w:t>
-      </w:r>
+        <w:t>(12, 17), (12, 18), (12, 19), (12, 20), (12, 21), (12, 22), (12, 23), (12, 24</w:t>
+      </w:r>
+      <w:proofErr w:type="gramStart"/>
+      <w:r>
+        <w:t>);</w:t>
+      </w:r>
+      <w:proofErr w:type="gramEnd"/>
     </w:p>
     <w:p>
       <w:pPr>
@@ -8531,7 +9479,15 @@
         <w:ind w:left="1080"/>
       </w:pPr>
       <w:r>
-        <w:t>(14, 1), (14, 2), (14, 3),(14, 17), (14, 18), (14, 19), (14, 24);</w:t>
+        <w:t>(14, 1), (14, 2), (14, 3</w:t>
+      </w:r>
+      <w:proofErr w:type="gramStart"/>
+      <w:r>
+        <w:t>),(</w:t>
+      </w:r>
+      <w:proofErr w:type="gramEnd"/>
+      <w:r>
+        <w:t>14, 17), (14, 18), (14, 19), (14, 24);</w:t>
       </w:r>
     </w:p>
     <w:p>
@@ -8597,8 +9553,13 @@
         <w:ind w:left="1080"/>
       </w:pPr>
       <w:r>
-        <w:t>(2, 17), (2, 18), (2, 19), (2, 23), (2, 24);</w:t>
-      </w:r>
+        <w:t>(2, 17), (2, 18), (2, 19), (2, 23), (2, 24</w:t>
+      </w:r>
+      <w:proofErr w:type="gramStart"/>
+      <w:r>
+        <w:t>);</w:t>
+      </w:r>
+      <w:proofErr w:type="gramEnd"/>
     </w:p>
     <w:p>
       <w:pPr>
@@ -8672,8 +9633,13 @@
         <w:ind w:left="1080"/>
       </w:pPr>
       <w:r>
-        <w:t>(3, 17), (3, 18), (3, 19), (3, 20), (3, 21), (3, 22), (3, 23), (3, 24);</w:t>
-      </w:r>
+        <w:t>(3, 17), (3, 18), (3, 19), (3, 20), (3, 21), (3, 22), (3, 23), (3, 24</w:t>
+      </w:r>
+      <w:proofErr w:type="gramStart"/>
+      <w:r>
+        <w:t>);</w:t>
+      </w:r>
+      <w:proofErr w:type="gramEnd"/>
     </w:p>
     <w:p>
       <w:pPr>
@@ -8729,8 +9695,13 @@
         <w:ind w:left="1080"/>
       </w:pPr>
       <w:r>
-        <w:t>(5, 14), (5, 15), (5, 16), (5, 17), (5, 18), (5, 19), (5, 20), (5, 21), (5, 22), (5, 23), (5, 24);</w:t>
-      </w:r>
+        <w:t>(5, 14), (5, 15), (5, 16), (5, 17), (5, 18), (5, 19), (5, 20), (5, 21), (5, 22), (5, 23), (5, 24</w:t>
+      </w:r>
+      <w:proofErr w:type="gramStart"/>
+      <w:r>
+        <w:t>);</w:t>
+      </w:r>
+      <w:proofErr w:type="gramEnd"/>
     </w:p>
     <w:p>
       <w:pPr>
@@ -8796,8 +9767,13 @@
         <w:ind w:left="1080"/>
       </w:pPr>
       <w:r>
-        <w:t>(9, 17), (9, 18), (9, 19), (9, 20);</w:t>
-      </w:r>
+        <w:t>(9, 17), (9, 18), (9, 19), (9, 20</w:t>
+      </w:r>
+      <w:proofErr w:type="gramStart"/>
+      <w:r>
+        <w:t>);</w:t>
+      </w:r>
+      <w:proofErr w:type="gramEnd"/>
     </w:p>
     <w:p>
       <w:pPr>
@@ -8881,8 +9857,13 @@
         <w:ind w:left="1080"/>
       </w:pPr>
       <w:r>
-        <w:t>(1, '2025-01-10', '2025-02-10', 1, 1), (2, '2025-01-10', '2025-02-10', 1, 2);</w:t>
-      </w:r>
+        <w:t>(1, '2025-01-10', '2025-02-10', 1, 1), (2, '2025-01-10', '2025-02-10', 1, 2</w:t>
+      </w:r>
+      <w:proofErr w:type="gramStart"/>
+      <w:r>
+        <w:t>);</w:t>
+      </w:r>
+      <w:proofErr w:type="gramEnd"/>
     </w:p>
     <w:p>
       <w:pPr>
@@ -8954,8 +9935,13 @@
         <w:ind w:left="1080"/>
       </w:pPr>
       <w:r>
-        <w:t>(3, '2025-01-10', '2025-02-10', 10, 1), (4, '2025-01-20', '2025-02-20', 10, 5), (5, '2025-01-22', '2025-02-22', 10, 8);</w:t>
-      </w:r>
+        <w:t>(3, '2025-01-10', '2025-02-10', 10, 1), (4, '2025-01-20', '2025-02-20', 10, 5), (5, '2025-01-22', '2025-02-22', 10, 8</w:t>
+      </w:r>
+      <w:proofErr w:type="gramStart"/>
+      <w:r>
+        <w:t>);</w:t>
+      </w:r>
+      <w:proofErr w:type="gramEnd"/>
     </w:p>
     <w:p>
       <w:pPr>
@@ -9045,8 +10031,13 @@
         <w:ind w:left="1080"/>
       </w:pPr>
       <w:r>
-        <w:t>(8, '2025-01-22', '2025-02-22', 11, 7);</w:t>
-      </w:r>
+        <w:t>(8, '2025-01-22', '2025-02-22', 11, 7</w:t>
+      </w:r>
+      <w:proofErr w:type="gramStart"/>
+      <w:r>
+        <w:t>);</w:t>
+      </w:r>
+      <w:proofErr w:type="gramEnd"/>
     </w:p>
     <w:p>
       <w:pPr>
@@ -9136,8 +10127,13 @@
         <w:ind w:left="1080"/>
       </w:pPr>
       <w:r>
-        <w:t>(15, '2025-01-22', '2025-02-22', 4, 7), (16, '2025-01-22', '2025-02-22', 14, 8);</w:t>
-      </w:r>
+        <w:t>(15, '2025-01-22', '2025-02-22', 4, 7), (16, '2025-01-22', '2025-02-22', 14, 8</w:t>
+      </w:r>
+      <w:proofErr w:type="gramStart"/>
+      <w:r>
+        <w:t>);</w:t>
+      </w:r>
+      <w:proofErr w:type="gramEnd"/>
     </w:p>
     <w:p>
       <w:pPr>
@@ -9208,8 +10204,13 @@
         <w:ind w:left="1080"/>
       </w:pPr>
       <w:r>
-        <w:t>(4, '2025-01-18', 'B', 1, 4), (5, '2025-01-20', 'C', 1, 5);</w:t>
-      </w:r>
+        <w:t>(4, '2025-01-18', 'B', 1, 4), (5, '2025-01-20', 'C', 1, 5</w:t>
+      </w:r>
+      <w:proofErr w:type="gramStart"/>
+      <w:r>
+        <w:t>);</w:t>
+      </w:r>
+      <w:proofErr w:type="gramEnd"/>
     </w:p>
     <w:p>
       <w:pPr>
@@ -9259,8 +10260,13 @@
         <w:ind w:left="1080"/>
       </w:pPr>
       <w:r>
-        <w:t>(6, '2025-01-10', 'C+', 2, 6), (7, '2025-01-12', 'B', 2, 7), (8, '2025-01-15', 'A+', 2, 2);</w:t>
-      </w:r>
+        <w:t>(6, '2025-01-10', 'C+', 2, 6), (7, '2025-01-12', 'B', 2, 7), (8, '2025-01-15', 'A+', 2, 2</w:t>
+      </w:r>
+      <w:proofErr w:type="gramStart"/>
+      <w:r>
+        <w:t>);</w:t>
+      </w:r>
+      <w:proofErr w:type="gramEnd"/>
     </w:p>
     <w:p>
       <w:pPr>
@@ -9335,8 +10341,13 @@
         <w:ind w:left="1080"/>
       </w:pPr>
       <w:r>
-        <w:t>(15, '2025-01-25', 'C', 9, 7), (16, '2025-01-28', 'B-', 8, 7);</w:t>
-      </w:r>
+        <w:t>(15, '2025-01-25', 'C', 9, 7), (16, '2025-01-28', 'B-', 8, 7</w:t>
+      </w:r>
+      <w:proofErr w:type="gramStart"/>
+      <w:r>
+        <w:t>);</w:t>
+      </w:r>
+      <w:proofErr w:type="gramEnd"/>
     </w:p>
     <w:p>
       <w:pPr>
@@ -9410,8 +10421,13 @@
         <w:ind w:left="1080"/>
       </w:pPr>
       <w:r>
-        <w:t>(23, '2025-01-25', 'A', 13, 7), (24, '2025-01-28', 'B-', 14, 7);</w:t>
-      </w:r>
+        <w:t>(23, '2025-01-25', 'A', 13, 7), (24, '2025-01-28', 'B-', 14, 7</w:t>
+      </w:r>
+      <w:proofErr w:type="gramStart"/>
+      <w:r>
+        <w:t>);</w:t>
+      </w:r>
+      <w:proofErr w:type="gramEnd"/>
     </w:p>
     <w:p>
       <w:pPr>
@@ -9485,8 +10501,13 @@
         <w:ind w:left="1080"/>
       </w:pPr>
       <w:r>
-        <w:t>(31, '2025-01-25', 'A+', 5, 7), (32, '2025-01-28', 'C-', 5, 6);</w:t>
-      </w:r>
+        <w:t>(31, '2025-01-25', 'A+', 5, 7), (32, '2025-01-28', 'C-', 5, 6</w:t>
+      </w:r>
+      <w:proofErr w:type="gramStart"/>
+      <w:r>
+        <w:t>);</w:t>
+      </w:r>
+      <w:proofErr w:type="gramEnd"/>
     </w:p>
     <w:p>
       <w:pPr>
@@ -9560,8 +10581,13 @@
         <w:ind w:left="1080"/>
       </w:pPr>
       <w:r>
-        <w:t>(39, '2025-01-25', 'A', 8, 2), (40, '2025-01-28', 'B+', 8, 7);</w:t>
-      </w:r>
+        <w:t>(39, '2025-01-25', 'A', 8, 2), (40, '2025-01-28', 'B+', 8, 7</w:t>
+      </w:r>
+      <w:proofErr w:type="gramStart"/>
+      <w:r>
+        <w:t>);</w:t>
+      </w:r>
+      <w:proofErr w:type="gramEnd"/>
     </w:p>
     <w:p>
       <w:pPr>
@@ -9635,8 +10661,13 @@
         <w:ind w:left="1080"/>
       </w:pPr>
       <w:r>
-        <w:t>(47, '2025-01-25', 'A', 13, 7), (48, '2025-01-28', 'B+', 12, 4);</w:t>
-      </w:r>
+        <w:t>(47, '2025-01-25', 'A', 13, 7), (48, '2025-01-28', 'B+', 12, 4</w:t>
+      </w:r>
+      <w:proofErr w:type="gramStart"/>
+      <w:r>
+        <w:t>);</w:t>
+      </w:r>
+      <w:proofErr w:type="gramEnd"/>
     </w:p>
     <w:p>
       <w:pPr>
@@ -9738,53 +10769,106 @@
         <w:ind w:left="1080"/>
       </w:pPr>
       <w:r>
-        <w:t xml:space="preserve">(3, 6, 3, 6, 6), (4, 7, 3, 7, 7), (4, 1,3, 1, 8), (5, 2, 3, 2, 9), (5, 3, 3, 3, 10), </w:t>
-      </w:r>
-    </w:p>
-    <w:p>
-      <w:pPr>
-        <w:pStyle w:val="ListParagraph"/>
-        <w:ind w:left="1080"/>
-      </w:pPr>
-      <w:r>
-        <w:t>(6, 4, 4, 4, 11), (6, 5, 4, 5, 12),(7, 6, 4, 6, 13), (7, 7, 4, 7, 14),</w:t>
-      </w:r>
-    </w:p>
-    <w:p>
-      <w:pPr>
-        <w:pStyle w:val="ListParagraph"/>
-        <w:ind w:left="1080"/>
-      </w:pPr>
-      <w:r>
-        <w:t>(8, 8, 5, 1, 15), (8, 9, 5, 2, 1), (9, 10, 5, 3, 3), (9, 11, 5, 4, 4), (10, 12, 5, 5, 5),</w:t>
-      </w:r>
-    </w:p>
-    <w:p>
-      <w:pPr>
-        <w:pStyle w:val="ListParagraph"/>
-        <w:ind w:left="1080"/>
-      </w:pPr>
-      <w:r>
-        <w:t xml:space="preserve">(10, 13, 6, 6, 6), (11, 14, 6, 7, 7), (11, 15, 6, 1, 11), (12, 16, 6, 2, 2), (12, 17, 6, 3, 2), </w:t>
-      </w:r>
-    </w:p>
-    <w:p>
-      <w:pPr>
-        <w:pStyle w:val="ListParagraph"/>
-        <w:ind w:left="1080"/>
-      </w:pPr>
-      <w:r>
-        <w:t xml:space="preserve">(13, 18, 7, 4, 4), (13, 19, 7, 5, 10),(14, 20, 7, 6, 9), (14, 1, 2, 7, 8), </w:t>
-      </w:r>
-    </w:p>
-    <w:p>
-      <w:pPr>
-        <w:pStyle w:val="ListParagraph"/>
-        <w:ind w:left="1080"/>
-      </w:pPr>
-      <w:r>
-        <w:t>(15, 2, 4, 6, 2), (15, 3, 4, 7, 1);</w:t>
-      </w:r>
+        <w:t xml:space="preserve">(3, 6, </w:t>
+      </w:r>
+      <w:proofErr w:type="gramStart"/>
+      <w:r>
+        <w:t>3, 6</w:t>
+      </w:r>
+      <w:proofErr w:type="gramEnd"/>
+      <w:r>
+        <w:t xml:space="preserve">, 6), (4, 7, 3, 7, 7), (4, 1,3, 1, 8), (5, 2, 3, 2, 9), (5, 3, 3, 3, 10), </w:t>
+      </w:r>
+    </w:p>
+    <w:p>
+      <w:pPr>
+        <w:pStyle w:val="ListParagraph"/>
+        <w:ind w:left="1080"/>
+      </w:pPr>
+      <w:r>
+        <w:t>(6, 4, 4, 4, 11), (6, 5, 4, 5, 12</w:t>
+      </w:r>
+      <w:proofErr w:type="gramStart"/>
+      <w:r>
+        <w:t>),(</w:t>
+      </w:r>
+      <w:proofErr w:type="gramEnd"/>
+      <w:r>
+        <w:t>7, 6, 4, 6, 13), (7, 7, 4, 7, 14),</w:t>
+      </w:r>
+    </w:p>
+    <w:p>
+      <w:pPr>
+        <w:pStyle w:val="ListParagraph"/>
+        <w:ind w:left="1080"/>
+      </w:pPr>
+      <w:r>
+        <w:t xml:space="preserve">(8, 8, 5, 1, 15), (8, 9, 5, 2, 1), (9, 10, 5, 3, 3), (9, 11, 5, 4, 4), (10, </w:t>
+      </w:r>
+      <w:proofErr w:type="gramStart"/>
+      <w:r>
+        <w:t>12, 5</w:t>
+      </w:r>
+      <w:proofErr w:type="gramEnd"/>
+      <w:r>
+        <w:t>, 5, 5),</w:t>
+      </w:r>
+    </w:p>
+    <w:p>
+      <w:pPr>
+        <w:pStyle w:val="ListParagraph"/>
+        <w:ind w:left="1080"/>
+      </w:pPr>
+      <w:r>
+        <w:t xml:space="preserve">(10, 13, 6, 6, 6), (11, 14, </w:t>
+      </w:r>
+      <w:proofErr w:type="gramStart"/>
+      <w:r>
+        <w:t>6, 7</w:t>
+      </w:r>
+      <w:proofErr w:type="gramEnd"/>
+      <w:r>
+        <w:t xml:space="preserve">, 7), (11, 15, 6, 1, 11), (12, 16, 6, 2, 2), (12, 17, 6, 3, 2), </w:t>
+      </w:r>
+    </w:p>
+    <w:p>
+      <w:pPr>
+        <w:pStyle w:val="ListParagraph"/>
+        <w:ind w:left="1080"/>
+      </w:pPr>
+      <w:r>
+        <w:t xml:space="preserve">(13, 18, </w:t>
+      </w:r>
+      <w:proofErr w:type="gramStart"/>
+      <w:r>
+        <w:t>7, 4</w:t>
+      </w:r>
+      <w:proofErr w:type="gramEnd"/>
+      <w:r>
+        <w:t>, 4), (13, 19, 7, 5, 10</w:t>
+      </w:r>
+      <w:proofErr w:type="gramStart"/>
+      <w:r>
+        <w:t>),(</w:t>
+      </w:r>
+      <w:proofErr w:type="gramEnd"/>
+      <w:r>
+        <w:t xml:space="preserve">14, 20, 7, 6, 9), (14, 1, 2, 7, 8), </w:t>
+      </w:r>
+    </w:p>
+    <w:p>
+      <w:pPr>
+        <w:pStyle w:val="ListParagraph"/>
+        <w:ind w:left="1080"/>
+      </w:pPr>
+      <w:r>
+        <w:t>(15, 2, 4, 6, 2), (15, 3, 4, 7, 1</w:t>
+      </w:r>
+      <w:proofErr w:type="gramStart"/>
+      <w:r>
+        <w:t>);</w:t>
+      </w:r>
+      <w:proofErr w:type="gramEnd"/>
     </w:p>
     <w:p/>
     <w:p>
@@ -9828,7 +10912,15 @@
       </w:r>
       <w:proofErr w:type="spellEnd"/>
       <w:r>
-        <w:t xml:space="preserve"> varchar(10</w:t>
+        <w:t xml:space="preserve"> </w:t>
+      </w:r>
+      <w:proofErr w:type="gramStart"/>
+      <w:r>
+        <w:t>varchar(</w:t>
+      </w:r>
+      <w:proofErr w:type="gramEnd"/>
+      <w:r>
+        <w:t>10</w:t>
       </w:r>
       <w:r>
         <w:t>)</w:t>
@@ -9863,7 +10955,435 @@
       </w:r>
       <w:proofErr w:type="spellEnd"/>
       <w:r>
-        <w:t>) REFERENCES users(ID) on UPDATE CASCADE on DELETE CASCADE;</w:t>
+        <w:t xml:space="preserve">) REFERENCES </w:t>
+      </w:r>
+      <w:proofErr w:type="gramStart"/>
+      <w:r>
+        <w:t>users(</w:t>
+      </w:r>
+      <w:proofErr w:type="gramEnd"/>
+      <w:r>
+        <w:t>ID) on UPDATE CASCADE on DELETE CASCADE;</w:t>
+      </w:r>
+    </w:p>
+    <w:p>
+      <w:pPr>
+        <w:pStyle w:val="ListParagraph"/>
+        <w:ind w:left="1080"/>
+      </w:pPr>
+    </w:p>
+    <w:p>
+      <w:pPr>
+        <w:pStyle w:val="ListParagraph"/>
+        <w:ind w:left="1080"/>
+      </w:pPr>
+    </w:p>
+    <w:p>
+      <w:pPr>
+        <w:pStyle w:val="ListParagraph"/>
+        <w:ind w:left="1080"/>
+      </w:pPr>
+    </w:p>
+    <w:p>
+      <w:pPr>
+        <w:pStyle w:val="ListParagraph"/>
+        <w:ind w:left="1080"/>
+      </w:pPr>
+    </w:p>
+    <w:p>
+      <w:pPr>
+        <w:pStyle w:val="ListParagraph"/>
+        <w:ind w:left="1080"/>
+      </w:pPr>
+      <w:r>
+        <w:t>CREATE TABLE admission (</w:t>
+      </w:r>
+    </w:p>
+    <w:p>
+      <w:pPr>
+        <w:pStyle w:val="ListParagraph"/>
+        <w:ind w:left="1080"/>
+      </w:pPr>
+      <w:r>
+        <w:t xml:space="preserve">    ID INT AUTO_INCREMENT PRIMARY KEY,</w:t>
+      </w:r>
+    </w:p>
+    <w:p>
+      <w:pPr>
+        <w:pStyle w:val="ListParagraph"/>
+        <w:ind w:left="1080"/>
+      </w:pPr>
+      <w:r>
+        <w:t xml:space="preserve">    </w:t>
+      </w:r>
+      <w:proofErr w:type="spellStart"/>
+      <w:r>
+        <w:t>userID</w:t>
+      </w:r>
+      <w:proofErr w:type="spellEnd"/>
+      <w:r>
+        <w:t xml:space="preserve"> INT NOT NULL,</w:t>
+      </w:r>
+    </w:p>
+    <w:p>
+      <w:pPr>
+        <w:pStyle w:val="ListParagraph"/>
+        <w:ind w:left="1080"/>
+      </w:pPr>
+      <w:r>
+        <w:t xml:space="preserve">    </w:t>
+      </w:r>
+      <w:proofErr w:type="spellStart"/>
+      <w:r>
+        <w:t>roleID</w:t>
+      </w:r>
+      <w:proofErr w:type="spellEnd"/>
+      <w:r>
+        <w:t xml:space="preserve"> INT NOT NULL,</w:t>
+      </w:r>
+    </w:p>
+    <w:p>
+      <w:pPr>
+        <w:pStyle w:val="ListParagraph"/>
+        <w:ind w:left="1080"/>
+      </w:pPr>
+      <w:r>
+        <w:t xml:space="preserve">    status </w:t>
+      </w:r>
+      <w:proofErr w:type="gramStart"/>
+      <w:r>
+        <w:t>ENUM(</w:t>
+      </w:r>
+      <w:proofErr w:type="gramEnd"/>
+      <w:r>
+        <w:t>'Pending', 'Approved', 'Rejected') DEFAULT 'Pending',</w:t>
+      </w:r>
+    </w:p>
+    <w:p>
+      <w:pPr>
+        <w:pStyle w:val="ListParagraph"/>
+        <w:ind w:left="1080"/>
+      </w:pPr>
+      <w:r>
+        <w:t xml:space="preserve">    </w:t>
+      </w:r>
+      <w:proofErr w:type="spellStart"/>
+      <w:r>
+        <w:t>created_at</w:t>
+      </w:r>
+      <w:proofErr w:type="spellEnd"/>
+      <w:r>
+        <w:t xml:space="preserve"> TIMESTAMP DEFAULT CURRENT_TIMESTAMP,</w:t>
+      </w:r>
+    </w:p>
+    <w:p>
+      <w:pPr>
+        <w:pStyle w:val="ListParagraph"/>
+        <w:ind w:left="1080"/>
+      </w:pPr>
+      <w:r>
+        <w:t xml:space="preserve">    </w:t>
+      </w:r>
+      <w:proofErr w:type="spellStart"/>
+      <w:r>
+        <w:t>updated_at</w:t>
+      </w:r>
+      <w:proofErr w:type="spellEnd"/>
+      <w:r>
+        <w:t xml:space="preserve"> TIMESTAMP DEFAULT CURRENT_TIMESTAMP ON UPDATE CURRENT_TIMESTAMP,</w:t>
+      </w:r>
+    </w:p>
+    <w:p>
+      <w:pPr>
+        <w:pStyle w:val="ListParagraph"/>
+        <w:ind w:left="1080"/>
+      </w:pPr>
+      <w:r>
+        <w:t xml:space="preserve">    FOREIGN KEY (</w:t>
+      </w:r>
+      <w:proofErr w:type="spellStart"/>
+      <w:r>
+        <w:t>userID</w:t>
+      </w:r>
+      <w:proofErr w:type="spellEnd"/>
+      <w:r>
+        <w:t xml:space="preserve">) REFERENCES </w:t>
+      </w:r>
+      <w:proofErr w:type="gramStart"/>
+      <w:r>
+        <w:t>users(</w:t>
+      </w:r>
+      <w:proofErr w:type="gramEnd"/>
+      <w:r>
+        <w:t>ID),</w:t>
+      </w:r>
+    </w:p>
+    <w:p>
+      <w:pPr>
+        <w:pStyle w:val="ListParagraph"/>
+        <w:ind w:left="1080"/>
+      </w:pPr>
+      <w:r>
+        <w:t xml:space="preserve">    FOREIGN KEY (</w:t>
+      </w:r>
+      <w:proofErr w:type="spellStart"/>
+      <w:r>
+        <w:t>roleID</w:t>
+      </w:r>
+      <w:proofErr w:type="spellEnd"/>
+      <w:r>
+        <w:t xml:space="preserve">) REFERENCES </w:t>
+      </w:r>
+      <w:proofErr w:type="gramStart"/>
+      <w:r>
+        <w:t>roles(</w:t>
+      </w:r>
+      <w:proofErr w:type="gramEnd"/>
+      <w:r>
+        <w:t>ID)</w:t>
+      </w:r>
+    </w:p>
+    <w:p>
+      <w:pPr>
+        <w:pStyle w:val="ListParagraph"/>
+        <w:ind w:left="1080"/>
+      </w:pPr>
+      <w:r>
+        <w:t>);</w:t>
+      </w:r>
+    </w:p>
+    <w:p>
+      <w:pPr>
+        <w:pStyle w:val="ListParagraph"/>
+        <w:ind w:left="1080"/>
+      </w:pPr>
+    </w:p>
+    <w:p>
+      <w:pPr>
+        <w:pStyle w:val="ListParagraph"/>
+        <w:ind w:left="1080"/>
+      </w:pPr>
+    </w:p>
+    <w:p>
+      <w:pPr>
+        <w:pStyle w:val="ListParagraph"/>
+        <w:ind w:left="1080"/>
+      </w:pPr>
+      <w:r>
+        <w:lastRenderedPageBreak/>
+        <w:t>CREATE TABLE admission (</w:t>
+      </w:r>
+    </w:p>
+    <w:p>
+      <w:pPr>
+        <w:pStyle w:val="ListParagraph"/>
+        <w:ind w:left="1080"/>
+      </w:pPr>
+      <w:r>
+        <w:t xml:space="preserve">    ID INT AUTO_INCREMENT PRIMARY KEY,</w:t>
+      </w:r>
+    </w:p>
+    <w:p>
+      <w:pPr>
+        <w:pStyle w:val="ListParagraph"/>
+        <w:ind w:left="1080"/>
+      </w:pPr>
+      <w:r>
+        <w:t xml:space="preserve">    username </w:t>
+      </w:r>
+      <w:proofErr w:type="gramStart"/>
+      <w:r>
+        <w:t>varchar(</w:t>
+      </w:r>
+      <w:proofErr w:type="gramEnd"/>
+      <w:r>
+        <w:t>50) NOT null,</w:t>
+      </w:r>
+    </w:p>
+    <w:p>
+      <w:pPr>
+        <w:pStyle w:val="ListParagraph"/>
+        <w:ind w:left="1080"/>
+      </w:pPr>
+      <w:r>
+        <w:t xml:space="preserve">    email </w:t>
+      </w:r>
+      <w:proofErr w:type="gramStart"/>
+      <w:r>
+        <w:t>varchar(</w:t>
+      </w:r>
+      <w:proofErr w:type="gramEnd"/>
+      <w:r>
+        <w:t>100) NOT null,</w:t>
+      </w:r>
+    </w:p>
+    <w:p>
+      <w:pPr>
+        <w:pStyle w:val="ListParagraph"/>
+        <w:ind w:left="1080"/>
+      </w:pPr>
+      <w:r>
+        <w:t xml:space="preserve">    password </w:t>
+      </w:r>
+      <w:proofErr w:type="gramStart"/>
+      <w:r>
+        <w:t>varchar(</w:t>
+      </w:r>
+      <w:proofErr w:type="gramEnd"/>
+      <w:r>
+        <w:t>60) NOT null,</w:t>
+      </w:r>
+    </w:p>
+    <w:p>
+      <w:pPr>
+        <w:pStyle w:val="ListParagraph"/>
+        <w:ind w:left="1080"/>
+      </w:pPr>
+      <w:r>
+        <w:t xml:space="preserve">    </w:t>
+      </w:r>
+      <w:proofErr w:type="spellStart"/>
+      <w:r>
+        <w:t>roleID</w:t>
+      </w:r>
+      <w:proofErr w:type="spellEnd"/>
+      <w:r>
+        <w:t xml:space="preserve"> </w:t>
+      </w:r>
+      <w:proofErr w:type="gramStart"/>
+      <w:r>
+        <w:t>varchar(</w:t>
+      </w:r>
+      <w:proofErr w:type="gramEnd"/>
+      <w:r>
+        <w:t>10) not null,</w:t>
+      </w:r>
+    </w:p>
+    <w:p>
+      <w:pPr>
+        <w:pStyle w:val="ListParagraph"/>
+        <w:ind w:left="1080"/>
+      </w:pPr>
+      <w:r>
+        <w:t xml:space="preserve">    </w:t>
+      </w:r>
+      <w:proofErr w:type="spellStart"/>
+      <w:r>
+        <w:t>userID</w:t>
+      </w:r>
+      <w:proofErr w:type="spellEnd"/>
+      <w:r>
+        <w:t xml:space="preserve"> INT, </w:t>
+      </w:r>
+    </w:p>
+    <w:p>
+      <w:pPr>
+        <w:pStyle w:val="ListParagraph"/>
+        <w:ind w:left="1080"/>
+      </w:pPr>
+      <w:r>
+        <w:t xml:space="preserve">    status </w:t>
+      </w:r>
+      <w:proofErr w:type="gramStart"/>
+      <w:r>
+        <w:t>ENUM(</w:t>
+      </w:r>
+      <w:proofErr w:type="gramEnd"/>
+      <w:r>
+        <w:t>'Pending', 'Approved', 'Rejected') DEFAULT 'Pending',</w:t>
+      </w:r>
+    </w:p>
+    <w:p>
+      <w:pPr>
+        <w:pStyle w:val="ListParagraph"/>
+        <w:ind w:left="1080"/>
+      </w:pPr>
+      <w:r>
+        <w:t xml:space="preserve">    </w:t>
+      </w:r>
+      <w:proofErr w:type="spellStart"/>
+      <w:r>
+        <w:t>created_at</w:t>
+      </w:r>
+      <w:proofErr w:type="spellEnd"/>
+      <w:r>
+        <w:t xml:space="preserve"> TIMESTAMP DEFAULT CURRENT_TIMESTAMP,</w:t>
+      </w:r>
+    </w:p>
+    <w:p>
+      <w:pPr>
+        <w:pStyle w:val="ListParagraph"/>
+        <w:ind w:left="1080"/>
+      </w:pPr>
+      <w:r>
+        <w:t xml:space="preserve">    </w:t>
+      </w:r>
+      <w:proofErr w:type="spellStart"/>
+      <w:r>
+        <w:t>updated_at</w:t>
+      </w:r>
+      <w:proofErr w:type="spellEnd"/>
+      <w:r>
+        <w:t xml:space="preserve"> TIMESTAMP DEFAULT CURRENT_TIMESTAMP ON UPDATE CURRENT_TIMESTAMP,</w:t>
+      </w:r>
+    </w:p>
+    <w:p>
+      <w:pPr>
+        <w:pStyle w:val="ListParagraph"/>
+        <w:ind w:left="1080"/>
+      </w:pPr>
+      <w:r>
+        <w:t xml:space="preserve">    FOREIGN KEY (</w:t>
+      </w:r>
+      <w:proofErr w:type="spellStart"/>
+      <w:r>
+        <w:t>userID</w:t>
+      </w:r>
+      <w:proofErr w:type="spellEnd"/>
+      <w:r>
+        <w:t xml:space="preserve">) REFERENCES </w:t>
+      </w:r>
+      <w:proofErr w:type="gramStart"/>
+      <w:r>
+        <w:t>users(</w:t>
+      </w:r>
+      <w:proofErr w:type="gramEnd"/>
+      <w:r>
+        <w:t>ID) ON DELETE CASCADE ON UPDATE CASCADE,</w:t>
+      </w:r>
+    </w:p>
+    <w:p>
+      <w:pPr>
+        <w:pStyle w:val="ListParagraph"/>
+        <w:ind w:left="1080"/>
+      </w:pPr>
+      <w:r>
+        <w:t xml:space="preserve">    FOREIGN KEY (</w:t>
+      </w:r>
+      <w:proofErr w:type="spellStart"/>
+      <w:r>
+        <w:t>roleID</w:t>
+      </w:r>
+      <w:proofErr w:type="spellEnd"/>
+      <w:r>
+        <w:t>) REFERENCES roles(</w:t>
+      </w:r>
+      <w:proofErr w:type="spellStart"/>
+      <w:r>
+        <w:t>roleID</w:t>
+      </w:r>
+      <w:proofErr w:type="spellEnd"/>
+      <w:r>
+        <w:t>) ON DELETE CASCADE ON UPDATE CASCADE</w:t>
+      </w:r>
+    </w:p>
+    <w:p>
+      <w:pPr>
+        <w:pStyle w:val="ListParagraph"/>
+        <w:ind w:left="1080"/>
+      </w:pPr>
+      <w:r>
+        <w:t>);</w:t>
       </w:r>
     </w:p>
     <w:sectPr>
@@ -11203,6 +12723,7 @@
   <w:style w:type="character" w:default="1" w:styleId="DefaultParagraphFont">
     <w:name w:val="Default Paragraph Font"/>
     <w:uiPriority w:val="1"/>
+    <w:semiHidden/>
     <w:unhideWhenUsed/>
   </w:style>
   <w:style w:type="table" w:default="1" w:styleId="TableNormal">

</xml_diff>